<commit_message>
edit of doto file
</commit_message>
<xml_diff>
--- a/Dojo HOWTO.docx
+++ b/Dojo HOWTO.docx
@@ -377,7 +377,6 @@
         <w:t xml:space="preserve"> info </w:t>
       </w:r>
       <w:proofErr w:type="spellStart"/>
-      <w:proofErr w:type="gramStart"/>
       <w:r>
         <w:rPr>
           <w:b/>
@@ -393,15 +392,7 @@
           <w:sz w:val="20"/>
           <w:szCs w:val="20"/>
         </w:rPr>
-        <w:t>  command</w:t>
-      </w:r>
-      <w:proofErr w:type="gramEnd"/>
-      <w:r>
-        <w:rPr>
-          <w:sz w:val="20"/>
-          <w:szCs w:val="20"/>
-        </w:rPr>
-        <w:t xml:space="preserve"> is executed in the </w:t>
+        <w:t> command is executed in the </w:t>
       </w:r>
       <w:r>
         <w:rPr>
@@ -1394,6 +1385,13 @@
           <w:sz w:val="20"/>
           <w:szCs w:val="20"/>
         </w:rPr>
+        <w:t xml:space="preserve"> (int, PK, identity)</w:t>
+      </w:r>
+      <w:r>
+        <w:rPr>
+          <w:sz w:val="20"/>
+          <w:szCs w:val="20"/>
+        </w:rPr>
         <w:t>, Name</w:t>
       </w:r>
       <w:r>
@@ -1401,6 +1399,13 @@
           <w:sz w:val="20"/>
           <w:szCs w:val="20"/>
         </w:rPr>
+        <w:t xml:space="preserve"> (string)</w:t>
+      </w:r>
+      <w:r>
+        <w:rPr>
+          <w:sz w:val="20"/>
+          <w:szCs w:val="20"/>
+        </w:rPr>
         <w:t>, Surname</w:t>
       </w:r>
       <w:r>
@@ -1408,7 +1413,56 @@
           <w:sz w:val="20"/>
           <w:szCs w:val="20"/>
         </w:rPr>
-        <w:t>, City, Department, and Gender.</w:t>
+        <w:t xml:space="preserve"> (string)</w:t>
+      </w:r>
+      <w:r>
+        <w:rPr>
+          <w:sz w:val="20"/>
+          <w:szCs w:val="20"/>
+        </w:rPr>
+        <w:t>, City</w:t>
+      </w:r>
+      <w:r>
+        <w:rPr>
+          <w:sz w:val="20"/>
+          <w:szCs w:val="20"/>
+        </w:rPr>
+        <w:t xml:space="preserve"> (string)</w:t>
+      </w:r>
+      <w:r>
+        <w:rPr>
+          <w:sz w:val="20"/>
+          <w:szCs w:val="20"/>
+        </w:rPr>
+        <w:t>, Department</w:t>
+      </w:r>
+      <w:r>
+        <w:rPr>
+          <w:sz w:val="20"/>
+          <w:szCs w:val="20"/>
+        </w:rPr>
+        <w:t xml:space="preserve"> (string)</w:t>
+      </w:r>
+      <w:r>
+        <w:rPr>
+          <w:sz w:val="20"/>
+          <w:szCs w:val="20"/>
+        </w:rPr>
+        <w:t>, and Gender</w:t>
+      </w:r>
+      <w:r>
+        <w:rPr>
+          <w:sz w:val="20"/>
+          <w:szCs w:val="20"/>
+        </w:rPr>
+        <w:t xml:space="preserve"> (string)</w:t>
+      </w:r>
+      <w:r>
+        <w:rPr>
+          <w:sz w:val="20"/>
+          <w:szCs w:val="20"/>
+        </w:rPr>
+        <w:t>.</w:t>
       </w:r>
     </w:p>
     <w:p>
@@ -1470,20 +1524,48 @@
         </w:rPr>
         <w:t> field of the </w:t>
       </w:r>
+      <w:r>
+        <w:rPr>
+          <w:sz w:val="20"/>
+          <w:szCs w:val="20"/>
+        </w:rPr>
+        <w:t>Patient</w:t>
+      </w:r>
+      <w:r>
+        <w:rPr>
+          <w:sz w:val="20"/>
+          <w:szCs w:val="20"/>
+        </w:rPr>
+        <w:t xml:space="preserve"> table. It contains two fields, </w:t>
+      </w:r>
+      <w:r>
+        <w:rPr>
+          <w:sz w:val="20"/>
+          <w:szCs w:val="20"/>
+        </w:rPr>
+        <w:t>Id</w:t>
+      </w:r>
+      <w:r>
+        <w:rPr>
+          <w:sz w:val="20"/>
+          <w:szCs w:val="20"/>
+        </w:rPr>
+        <w:t xml:space="preserve"> (int, PK, Identity)</w:t>
+      </w:r>
+      <w:r>
+        <w:rPr>
+          <w:sz w:val="20"/>
+          <w:szCs w:val="20"/>
+        </w:rPr>
+        <w:t xml:space="preserve"> and </w:t>
+      </w:r>
       <w:proofErr w:type="spellStart"/>
       <w:r>
         <w:rPr>
           <w:sz w:val="20"/>
           <w:szCs w:val="20"/>
         </w:rPr>
-        <w:t>tbl</w:t>
-      </w:r>
-      <w:r>
-        <w:rPr>
-          <w:sz w:val="20"/>
-          <w:szCs w:val="20"/>
-        </w:rPr>
-        <w:t>Patient</w:t>
+        <w:t>CityName</w:t>
       </w:r>
       <w:proofErr w:type="spellEnd"/>
       <w:r>
@@ -1491,31 +1573,8 @@
           <w:sz w:val="20"/>
           <w:szCs w:val="20"/>
         </w:rPr>
-        <w:t xml:space="preserve"> table. It contains two fields, </w:t>
-      </w:r>
-      <w:r>
-        <w:rPr>
-          <w:sz w:val="20"/>
-          <w:szCs w:val="20"/>
-        </w:rPr>
-        <w:t>Id</w:t>
-      </w:r>
-      <w:r>
-        <w:rPr>
-          <w:sz w:val="20"/>
-          <w:szCs w:val="20"/>
-        </w:rPr>
-        <w:t xml:space="preserve"> and </w:t>
-      </w:r>
-      <w:proofErr w:type="spellStart"/>
-      <w:r>
-        <w:rPr>
-          <w:sz w:val="20"/>
-          <w:szCs w:val="20"/>
-        </w:rPr>
-        <w:t>CityName</w:t>
-      </w:r>
-      <w:proofErr w:type="spellEnd"/>
+        <w:t xml:space="preserve"> (string)</w:t>
+      </w:r>
       <w:r>
         <w:rPr>
           <w:sz w:val="20"/>
@@ -1955,9 +2014,8 @@
           <w:sz w:val="20"/>
           <w:szCs w:val="20"/>
         </w:rPr>
-        <w:t> folder, we already have a few components created which are provided by default with the React.js template in VS 2017. These components will not affect our application, but for the sake of this tutorial, we will delete the </w:t>
-      </w:r>
-      <w:proofErr w:type="spellStart"/>
+        <w:t> folder, we already have a few components created which are provided by default with the React.js template in VS 2017. These components will not affect our application</w:t>
+      </w:r>
       <w:r>
         <w:rPr>
           <w:i/>
@@ -1965,62 +2023,7 @@
           <w:sz w:val="20"/>
           <w:szCs w:val="20"/>
         </w:rPr>
-        <w:t>fetchdata.tsx</w:t>
-      </w:r>
-      <w:proofErr w:type="spellEnd"/>
-      <w:r>
-        <w:rPr>
-          <w:sz w:val="20"/>
-          <w:szCs w:val="20"/>
-        </w:rPr>
-        <w:t> and </w:t>
-      </w:r>
-      <w:proofErr w:type="spellStart"/>
-      <w:r>
-        <w:rPr>
-          <w:i/>
-          <w:iCs/>
-          <w:sz w:val="20"/>
-          <w:szCs w:val="20"/>
-        </w:rPr>
-        <w:t>counter.tsx</w:t>
-      </w:r>
-      <w:proofErr w:type="spellEnd"/>
-      <w:r>
-        <w:rPr>
-          <w:i/>
-          <w:iCs/>
-          <w:sz w:val="20"/>
-          <w:szCs w:val="20"/>
-        </w:rPr>
-        <w:t> </w:t>
-      </w:r>
-      <w:r>
-        <w:rPr>
-          <w:sz w:val="20"/>
-          <w:szCs w:val="20"/>
-        </w:rPr>
-        <w:t>files from </w:t>
-      </w:r>
-      <w:proofErr w:type="spellStart"/>
-      <w:r>
-        <w:rPr>
-          <w:i/>
-          <w:iCs/>
-          <w:sz w:val="20"/>
-          <w:szCs w:val="20"/>
-        </w:rPr>
-        <w:t>ClientApp</w:t>
-      </w:r>
-      <w:proofErr w:type="spellEnd"/>
-      <w:r>
-        <w:rPr>
-          <w:i/>
-          <w:iCs/>
-          <w:sz w:val="20"/>
-          <w:szCs w:val="20"/>
-        </w:rPr>
-        <w:t>/app/components.</w:t>
+        <w:t>.</w:t>
       </w:r>
     </w:p>
     <w:p>
@@ -2243,7 +2246,6 @@
           <w:sz w:val="20"/>
           <w:szCs w:val="20"/>
         </w:rPr>
-        <w:lastRenderedPageBreak/>
         <w:t>After you have installed both the packages, we will scaffold our model from the database tables using the following command:</w:t>
       </w:r>
     </w:p>
@@ -2937,6 +2939,3047 @@
     <w:p>
       <w:pPr>
         <w:pStyle w:val="ListParagraph"/>
+        <w:rPr>
+          <w:rFonts w:cs="Arial"/>
+          <w:sz w:val="20"/>
+          <w:szCs w:val="20"/>
+        </w:rPr>
+      </w:pPr>
+      <w:r>
+        <w:rPr>
+          <w:rFonts w:cs="Arial"/>
+          <w:sz w:val="20"/>
+          <w:szCs w:val="20"/>
+        </w:rPr>
+        <w:t xml:space="preserve">Add the following code to </w:t>
+      </w:r>
+      <w:proofErr w:type="spellStart"/>
+      <w:r>
+        <w:rPr>
+          <w:rFonts w:cs="Arial"/>
+          <w:sz w:val="20"/>
+          <w:szCs w:val="20"/>
+        </w:rPr>
+        <w:t>PatientRepository</w:t>
+      </w:r>
+      <w:proofErr w:type="spellEnd"/>
+      <w:r>
+        <w:rPr>
+          <w:rFonts w:cs="Arial"/>
+          <w:sz w:val="20"/>
+          <w:szCs w:val="20"/>
+        </w:rPr>
+        <w:t xml:space="preserve"> class and add missing parts:</w:t>
+      </w:r>
+    </w:p>
+    <w:p>
+      <w:pPr>
+        <w:autoSpaceDE w:val="0"/>
+        <w:autoSpaceDN w:val="0"/>
+        <w:adjustRightInd w:val="0"/>
+        <w:spacing w:after="0" w:line="240" w:lineRule="auto"/>
+        <w:rPr>
+          <w:rFonts w:ascii="Consolas" w:hAnsi="Consolas" w:cs="Consolas"/>
+          <w:color w:val="000000"/>
+          <w:sz w:val="19"/>
+          <w:szCs w:val="19"/>
+          <w:highlight w:val="white"/>
+        </w:rPr>
+      </w:pPr>
+      <w:r>
+        <w:rPr>
+          <w:rFonts w:ascii="Consolas" w:hAnsi="Consolas" w:cs="Consolas"/>
+          <w:color w:val="0000FF"/>
+          <w:sz w:val="19"/>
+          <w:szCs w:val="19"/>
+          <w:highlight w:val="white"/>
+        </w:rPr>
+        <w:tab/>
+      </w:r>
+      <w:r>
+        <w:rPr>
+          <w:rFonts w:ascii="Consolas" w:hAnsi="Consolas" w:cs="Consolas"/>
+          <w:color w:val="0000FF"/>
+          <w:sz w:val="19"/>
+          <w:szCs w:val="19"/>
+          <w:highlight w:val="white"/>
+        </w:rPr>
+        <w:t>private</w:t>
+      </w:r>
+      <w:r>
+        <w:rPr>
+          <w:rFonts w:ascii="Consolas" w:hAnsi="Consolas" w:cs="Consolas"/>
+          <w:color w:val="000000"/>
+          <w:sz w:val="19"/>
+          <w:szCs w:val="19"/>
+          <w:highlight w:val="white"/>
+        </w:rPr>
+        <w:t xml:space="preserve"> </w:t>
+      </w:r>
+      <w:proofErr w:type="spellStart"/>
+      <w:r>
+        <w:rPr>
+          <w:rFonts w:ascii="Consolas" w:hAnsi="Consolas" w:cs="Consolas"/>
+          <w:color w:val="0000FF"/>
+          <w:sz w:val="19"/>
+          <w:szCs w:val="19"/>
+          <w:highlight w:val="white"/>
+        </w:rPr>
+        <w:t>readonly</w:t>
+      </w:r>
+      <w:proofErr w:type="spellEnd"/>
+      <w:r>
+        <w:rPr>
+          <w:rFonts w:ascii="Consolas" w:hAnsi="Consolas" w:cs="Consolas"/>
+          <w:color w:val="000000"/>
+          <w:sz w:val="19"/>
+          <w:szCs w:val="19"/>
+          <w:highlight w:val="white"/>
+        </w:rPr>
+        <w:t xml:space="preserve"> </w:t>
+      </w:r>
+      <w:proofErr w:type="spellStart"/>
+      <w:r>
+        <w:rPr>
+          <w:rFonts w:ascii="Consolas" w:hAnsi="Consolas" w:cs="Consolas"/>
+          <w:color w:val="000000"/>
+          <w:sz w:val="19"/>
+          <w:szCs w:val="19"/>
+          <w:highlight w:val="white"/>
+        </w:rPr>
+        <w:t>LocalDBContext</w:t>
+      </w:r>
+      <w:proofErr w:type="spellEnd"/>
+      <w:r>
+        <w:rPr>
+          <w:rFonts w:ascii="Consolas" w:hAnsi="Consolas" w:cs="Consolas"/>
+          <w:color w:val="000000"/>
+          <w:sz w:val="19"/>
+          <w:szCs w:val="19"/>
+          <w:highlight w:val="white"/>
+        </w:rPr>
+        <w:t xml:space="preserve"> </w:t>
+      </w:r>
+      <w:proofErr w:type="spellStart"/>
+      <w:r>
+        <w:rPr>
+          <w:rFonts w:ascii="Consolas" w:hAnsi="Consolas" w:cs="Consolas"/>
+          <w:color w:val="000000"/>
+          <w:sz w:val="19"/>
+          <w:szCs w:val="19"/>
+          <w:highlight w:val="white"/>
+        </w:rPr>
+        <w:t>myContext</w:t>
+      </w:r>
+      <w:proofErr w:type="spellEnd"/>
+      <w:r>
+        <w:rPr>
+          <w:rFonts w:ascii="Consolas" w:hAnsi="Consolas" w:cs="Consolas"/>
+          <w:color w:val="000000"/>
+          <w:sz w:val="19"/>
+          <w:szCs w:val="19"/>
+          <w:highlight w:val="white"/>
+        </w:rPr>
+        <w:t xml:space="preserve"> = </w:t>
+      </w:r>
+      <w:r>
+        <w:rPr>
+          <w:rFonts w:ascii="Consolas" w:hAnsi="Consolas" w:cs="Consolas"/>
+          <w:color w:val="0000FF"/>
+          <w:sz w:val="19"/>
+          <w:szCs w:val="19"/>
+          <w:highlight w:val="white"/>
+        </w:rPr>
+        <w:t>new</w:t>
+      </w:r>
+      <w:r>
+        <w:rPr>
+          <w:rFonts w:ascii="Consolas" w:hAnsi="Consolas" w:cs="Consolas"/>
+          <w:color w:val="000000"/>
+          <w:sz w:val="19"/>
+          <w:szCs w:val="19"/>
+          <w:highlight w:val="white"/>
+        </w:rPr>
+        <w:t xml:space="preserve"> </w:t>
+      </w:r>
+      <w:proofErr w:type="spellStart"/>
+      <w:proofErr w:type="gramStart"/>
+      <w:r>
+        <w:rPr>
+          <w:rFonts w:ascii="Consolas" w:hAnsi="Consolas" w:cs="Consolas"/>
+          <w:color w:val="000000"/>
+          <w:sz w:val="19"/>
+          <w:szCs w:val="19"/>
+          <w:highlight w:val="white"/>
+        </w:rPr>
+        <w:t>LocalDBContext</w:t>
+      </w:r>
+      <w:proofErr w:type="spellEnd"/>
+      <w:r>
+        <w:rPr>
+          <w:rFonts w:ascii="Consolas" w:hAnsi="Consolas" w:cs="Consolas"/>
+          <w:color w:val="000000"/>
+          <w:sz w:val="19"/>
+          <w:szCs w:val="19"/>
+          <w:highlight w:val="white"/>
+        </w:rPr>
+        <w:t>(</w:t>
+      </w:r>
+      <w:proofErr w:type="gramEnd"/>
+      <w:r>
+        <w:rPr>
+          <w:rFonts w:ascii="Consolas" w:hAnsi="Consolas" w:cs="Consolas"/>
+          <w:color w:val="000000"/>
+          <w:sz w:val="19"/>
+          <w:szCs w:val="19"/>
+          <w:highlight w:val="white"/>
+        </w:rPr>
+        <w:t>);</w:t>
+      </w:r>
+    </w:p>
+    <w:p>
+      <w:pPr>
+        <w:autoSpaceDE w:val="0"/>
+        <w:autoSpaceDN w:val="0"/>
+        <w:adjustRightInd w:val="0"/>
+        <w:spacing w:after="0" w:line="240" w:lineRule="auto"/>
+        <w:rPr>
+          <w:rFonts w:ascii="Consolas" w:hAnsi="Consolas" w:cs="Consolas"/>
+          <w:color w:val="000000"/>
+          <w:sz w:val="19"/>
+          <w:szCs w:val="19"/>
+          <w:highlight w:val="white"/>
+        </w:rPr>
+      </w:pPr>
+    </w:p>
+    <w:p>
+      <w:pPr>
+        <w:autoSpaceDE w:val="0"/>
+        <w:autoSpaceDN w:val="0"/>
+        <w:adjustRightInd w:val="0"/>
+        <w:spacing w:after="0" w:line="240" w:lineRule="auto"/>
+        <w:rPr>
+          <w:rFonts w:ascii="Consolas" w:hAnsi="Consolas" w:cs="Consolas"/>
+          <w:color w:val="000000"/>
+          <w:sz w:val="19"/>
+          <w:szCs w:val="19"/>
+          <w:highlight w:val="white"/>
+        </w:rPr>
+      </w:pPr>
+      <w:r>
+        <w:rPr>
+          <w:rFonts w:ascii="Consolas" w:hAnsi="Consolas" w:cs="Consolas"/>
+          <w:color w:val="000000"/>
+          <w:sz w:val="19"/>
+          <w:szCs w:val="19"/>
+          <w:highlight w:val="white"/>
+        </w:rPr>
+        <w:t xml:space="preserve">        </w:t>
+      </w:r>
+      <w:r>
+        <w:rPr>
+          <w:rFonts w:ascii="Consolas" w:hAnsi="Consolas" w:cs="Consolas"/>
+          <w:color w:val="0000FF"/>
+          <w:sz w:val="19"/>
+          <w:szCs w:val="19"/>
+          <w:highlight w:val="white"/>
+        </w:rPr>
+        <w:t>public</w:t>
+      </w:r>
+      <w:r>
+        <w:rPr>
+          <w:rFonts w:ascii="Consolas" w:hAnsi="Consolas" w:cs="Consolas"/>
+          <w:color w:val="000000"/>
+          <w:sz w:val="19"/>
+          <w:szCs w:val="19"/>
+          <w:highlight w:val="white"/>
+        </w:rPr>
+        <w:t xml:space="preserve"> </w:t>
+      </w:r>
+      <w:proofErr w:type="spellStart"/>
+      <w:r>
+        <w:rPr>
+          <w:rFonts w:ascii="Consolas" w:hAnsi="Consolas" w:cs="Consolas"/>
+          <w:color w:val="000000"/>
+          <w:sz w:val="19"/>
+          <w:szCs w:val="19"/>
+          <w:highlight w:val="white"/>
+        </w:rPr>
+        <w:t>IEnumerable</w:t>
+      </w:r>
+      <w:proofErr w:type="spellEnd"/>
+      <w:r>
+        <w:rPr>
+          <w:rFonts w:ascii="Consolas" w:hAnsi="Consolas" w:cs="Consolas"/>
+          <w:color w:val="000000"/>
+          <w:sz w:val="19"/>
+          <w:szCs w:val="19"/>
+          <w:highlight w:val="white"/>
+        </w:rPr>
+        <w:t xml:space="preserve">&lt;Patient&gt; </w:t>
+      </w:r>
+      <w:proofErr w:type="spellStart"/>
+      <w:proofErr w:type="gramStart"/>
+      <w:r>
+        <w:rPr>
+          <w:rFonts w:ascii="Consolas" w:hAnsi="Consolas" w:cs="Consolas"/>
+          <w:color w:val="000000"/>
+          <w:sz w:val="19"/>
+          <w:szCs w:val="19"/>
+          <w:highlight w:val="white"/>
+        </w:rPr>
+        <w:t>GetAllPatients</w:t>
+      </w:r>
+      <w:proofErr w:type="spellEnd"/>
+      <w:r>
+        <w:rPr>
+          <w:rFonts w:ascii="Consolas" w:hAnsi="Consolas" w:cs="Consolas"/>
+          <w:color w:val="000000"/>
+          <w:sz w:val="19"/>
+          <w:szCs w:val="19"/>
+          <w:highlight w:val="white"/>
+        </w:rPr>
+        <w:t>(</w:t>
+      </w:r>
+      <w:proofErr w:type="gramEnd"/>
+      <w:r>
+        <w:rPr>
+          <w:rFonts w:ascii="Consolas" w:hAnsi="Consolas" w:cs="Consolas"/>
+          <w:color w:val="000000"/>
+          <w:sz w:val="19"/>
+          <w:szCs w:val="19"/>
+          <w:highlight w:val="white"/>
+        </w:rPr>
+        <w:t>)</w:t>
+      </w:r>
+    </w:p>
+    <w:p>
+      <w:pPr>
+        <w:autoSpaceDE w:val="0"/>
+        <w:autoSpaceDN w:val="0"/>
+        <w:adjustRightInd w:val="0"/>
+        <w:spacing w:after="0" w:line="240" w:lineRule="auto"/>
+        <w:rPr>
+          <w:rFonts w:ascii="Consolas" w:hAnsi="Consolas" w:cs="Consolas"/>
+          <w:color w:val="000000"/>
+          <w:sz w:val="19"/>
+          <w:szCs w:val="19"/>
+          <w:highlight w:val="white"/>
+        </w:rPr>
+      </w:pPr>
+      <w:r>
+        <w:rPr>
+          <w:rFonts w:ascii="Consolas" w:hAnsi="Consolas" w:cs="Consolas"/>
+          <w:color w:val="000000"/>
+          <w:sz w:val="19"/>
+          <w:szCs w:val="19"/>
+          <w:highlight w:val="white"/>
+        </w:rPr>
+        <w:t xml:space="preserve">        {</w:t>
+      </w:r>
+    </w:p>
+    <w:p>
+      <w:pPr>
+        <w:autoSpaceDE w:val="0"/>
+        <w:autoSpaceDN w:val="0"/>
+        <w:adjustRightInd w:val="0"/>
+        <w:spacing w:after="0" w:line="240" w:lineRule="auto"/>
+        <w:rPr>
+          <w:rFonts w:ascii="Consolas" w:hAnsi="Consolas" w:cs="Consolas"/>
+          <w:color w:val="000000"/>
+          <w:sz w:val="19"/>
+          <w:szCs w:val="19"/>
+          <w:highlight w:val="white"/>
+        </w:rPr>
+      </w:pPr>
+      <w:r>
+        <w:rPr>
+          <w:rFonts w:ascii="Consolas" w:hAnsi="Consolas" w:cs="Consolas"/>
+          <w:color w:val="000000"/>
+          <w:sz w:val="19"/>
+          <w:szCs w:val="19"/>
+          <w:highlight w:val="white"/>
+        </w:rPr>
+        <w:t xml:space="preserve">            </w:t>
+      </w:r>
+      <w:r>
+        <w:rPr>
+          <w:rFonts w:ascii="Consolas" w:hAnsi="Consolas" w:cs="Consolas"/>
+          <w:color w:val="0000FF"/>
+          <w:sz w:val="19"/>
+          <w:szCs w:val="19"/>
+          <w:highlight w:val="white"/>
+        </w:rPr>
+        <w:t>try</w:t>
+      </w:r>
+    </w:p>
+    <w:p>
+      <w:pPr>
+        <w:autoSpaceDE w:val="0"/>
+        <w:autoSpaceDN w:val="0"/>
+        <w:adjustRightInd w:val="0"/>
+        <w:spacing w:after="0" w:line="240" w:lineRule="auto"/>
+        <w:rPr>
+          <w:rFonts w:ascii="Consolas" w:hAnsi="Consolas" w:cs="Consolas"/>
+          <w:color w:val="000000"/>
+          <w:sz w:val="19"/>
+          <w:szCs w:val="19"/>
+          <w:highlight w:val="white"/>
+        </w:rPr>
+      </w:pPr>
+      <w:r>
+        <w:rPr>
+          <w:rFonts w:ascii="Consolas" w:hAnsi="Consolas" w:cs="Consolas"/>
+          <w:color w:val="000000"/>
+          <w:sz w:val="19"/>
+          <w:szCs w:val="19"/>
+          <w:highlight w:val="white"/>
+        </w:rPr>
+        <w:t xml:space="preserve">            {</w:t>
+      </w:r>
+    </w:p>
+    <w:p>
+      <w:pPr>
+        <w:autoSpaceDE w:val="0"/>
+        <w:autoSpaceDN w:val="0"/>
+        <w:adjustRightInd w:val="0"/>
+        <w:spacing w:after="0" w:line="240" w:lineRule="auto"/>
+        <w:rPr>
+          <w:rFonts w:ascii="Consolas" w:hAnsi="Consolas" w:cs="Consolas"/>
+          <w:color w:val="000000"/>
+          <w:sz w:val="19"/>
+          <w:szCs w:val="19"/>
+          <w:highlight w:val="white"/>
+        </w:rPr>
+      </w:pPr>
+      <w:r>
+        <w:rPr>
+          <w:rFonts w:ascii="Consolas" w:hAnsi="Consolas" w:cs="Consolas"/>
+          <w:color w:val="000000"/>
+          <w:sz w:val="19"/>
+          <w:szCs w:val="19"/>
+          <w:highlight w:val="white"/>
+        </w:rPr>
+        <w:t xml:space="preserve">                </w:t>
+      </w:r>
+      <w:r>
+        <w:rPr>
+          <w:rFonts w:ascii="Consolas" w:hAnsi="Consolas" w:cs="Consolas"/>
+          <w:color w:val="0000FF"/>
+          <w:sz w:val="19"/>
+          <w:szCs w:val="19"/>
+          <w:highlight w:val="white"/>
+        </w:rPr>
+        <w:t>return</w:t>
+      </w:r>
+      <w:r>
+        <w:rPr>
+          <w:rFonts w:ascii="Consolas" w:hAnsi="Consolas" w:cs="Consolas"/>
+          <w:color w:val="000000"/>
+          <w:sz w:val="19"/>
+          <w:szCs w:val="19"/>
+          <w:highlight w:val="white"/>
+        </w:rPr>
+        <w:t xml:space="preserve"> </w:t>
+      </w:r>
+      <w:r>
+        <w:rPr>
+          <w:rFonts w:ascii="Consolas" w:hAnsi="Consolas" w:cs="Consolas"/>
+          <w:color w:val="008000"/>
+          <w:sz w:val="19"/>
+          <w:szCs w:val="19"/>
+          <w:highlight w:val="white"/>
+        </w:rPr>
+        <w:t xml:space="preserve">// </w:t>
+      </w:r>
+      <w:r>
+        <w:rPr>
+          <w:rFonts w:ascii="Consolas" w:hAnsi="Consolas" w:cs="Consolas"/>
+          <w:b/>
+          <w:bCs/>
+          <w:color w:val="008DD9"/>
+          <w:sz w:val="19"/>
+          <w:szCs w:val="19"/>
+          <w:highlight w:val="white"/>
+        </w:rPr>
+        <w:t>TODO 1: GET ALL PATIENTS FROM DATABASE</w:t>
+      </w:r>
+    </w:p>
+    <w:p>
+      <w:pPr>
+        <w:autoSpaceDE w:val="0"/>
+        <w:autoSpaceDN w:val="0"/>
+        <w:adjustRightInd w:val="0"/>
+        <w:spacing w:after="0" w:line="240" w:lineRule="auto"/>
+        <w:rPr>
+          <w:rFonts w:ascii="Consolas" w:hAnsi="Consolas" w:cs="Consolas"/>
+          <w:color w:val="000000"/>
+          <w:sz w:val="19"/>
+          <w:szCs w:val="19"/>
+          <w:highlight w:val="white"/>
+        </w:rPr>
+      </w:pPr>
+      <w:r>
+        <w:rPr>
+          <w:rFonts w:ascii="Consolas" w:hAnsi="Consolas" w:cs="Consolas"/>
+          <w:color w:val="000000"/>
+          <w:sz w:val="19"/>
+          <w:szCs w:val="19"/>
+          <w:highlight w:val="white"/>
+        </w:rPr>
+        <w:t xml:space="preserve">            }</w:t>
+      </w:r>
+    </w:p>
+    <w:p>
+      <w:pPr>
+        <w:autoSpaceDE w:val="0"/>
+        <w:autoSpaceDN w:val="0"/>
+        <w:adjustRightInd w:val="0"/>
+        <w:spacing w:after="0" w:line="240" w:lineRule="auto"/>
+        <w:rPr>
+          <w:rFonts w:ascii="Consolas" w:hAnsi="Consolas" w:cs="Consolas"/>
+          <w:color w:val="000000"/>
+          <w:sz w:val="19"/>
+          <w:szCs w:val="19"/>
+          <w:highlight w:val="white"/>
+        </w:rPr>
+      </w:pPr>
+      <w:r>
+        <w:rPr>
+          <w:rFonts w:ascii="Consolas" w:hAnsi="Consolas" w:cs="Consolas"/>
+          <w:color w:val="000000"/>
+          <w:sz w:val="19"/>
+          <w:szCs w:val="19"/>
+          <w:highlight w:val="white"/>
+        </w:rPr>
+        <w:t xml:space="preserve">            </w:t>
+      </w:r>
+      <w:r>
+        <w:rPr>
+          <w:rFonts w:ascii="Consolas" w:hAnsi="Consolas" w:cs="Consolas"/>
+          <w:color w:val="0000FF"/>
+          <w:sz w:val="19"/>
+          <w:szCs w:val="19"/>
+          <w:highlight w:val="white"/>
+        </w:rPr>
+        <w:t>catch</w:t>
+      </w:r>
+    </w:p>
+    <w:p>
+      <w:pPr>
+        <w:autoSpaceDE w:val="0"/>
+        <w:autoSpaceDN w:val="0"/>
+        <w:adjustRightInd w:val="0"/>
+        <w:spacing w:after="0" w:line="240" w:lineRule="auto"/>
+        <w:rPr>
+          <w:rFonts w:ascii="Consolas" w:hAnsi="Consolas" w:cs="Consolas"/>
+          <w:color w:val="000000"/>
+          <w:sz w:val="19"/>
+          <w:szCs w:val="19"/>
+          <w:highlight w:val="white"/>
+        </w:rPr>
+      </w:pPr>
+      <w:r>
+        <w:rPr>
+          <w:rFonts w:ascii="Consolas" w:hAnsi="Consolas" w:cs="Consolas"/>
+          <w:color w:val="000000"/>
+          <w:sz w:val="19"/>
+          <w:szCs w:val="19"/>
+          <w:highlight w:val="white"/>
+        </w:rPr>
+        <w:t xml:space="preserve">            {</w:t>
+      </w:r>
+    </w:p>
+    <w:p>
+      <w:pPr>
+        <w:autoSpaceDE w:val="0"/>
+        <w:autoSpaceDN w:val="0"/>
+        <w:adjustRightInd w:val="0"/>
+        <w:spacing w:after="0" w:line="240" w:lineRule="auto"/>
+        <w:rPr>
+          <w:rFonts w:ascii="Consolas" w:hAnsi="Consolas" w:cs="Consolas"/>
+          <w:color w:val="000000"/>
+          <w:sz w:val="19"/>
+          <w:szCs w:val="19"/>
+          <w:highlight w:val="white"/>
+        </w:rPr>
+      </w:pPr>
+      <w:r>
+        <w:rPr>
+          <w:rFonts w:ascii="Consolas" w:hAnsi="Consolas" w:cs="Consolas"/>
+          <w:color w:val="000000"/>
+          <w:sz w:val="19"/>
+          <w:szCs w:val="19"/>
+          <w:highlight w:val="white"/>
+        </w:rPr>
+        <w:t xml:space="preserve">                </w:t>
+      </w:r>
+      <w:r>
+        <w:rPr>
+          <w:rFonts w:ascii="Consolas" w:hAnsi="Consolas" w:cs="Consolas"/>
+          <w:color w:val="0000FF"/>
+          <w:sz w:val="19"/>
+          <w:szCs w:val="19"/>
+          <w:highlight w:val="white"/>
+        </w:rPr>
+        <w:t>throw</w:t>
+      </w:r>
+      <w:r>
+        <w:rPr>
+          <w:rFonts w:ascii="Consolas" w:hAnsi="Consolas" w:cs="Consolas"/>
+          <w:color w:val="000000"/>
+          <w:sz w:val="19"/>
+          <w:szCs w:val="19"/>
+          <w:highlight w:val="white"/>
+        </w:rPr>
+        <w:t>;</w:t>
+      </w:r>
+    </w:p>
+    <w:p>
+      <w:pPr>
+        <w:autoSpaceDE w:val="0"/>
+        <w:autoSpaceDN w:val="0"/>
+        <w:adjustRightInd w:val="0"/>
+        <w:spacing w:after="0" w:line="240" w:lineRule="auto"/>
+        <w:rPr>
+          <w:rFonts w:ascii="Consolas" w:hAnsi="Consolas" w:cs="Consolas"/>
+          <w:color w:val="000000"/>
+          <w:sz w:val="19"/>
+          <w:szCs w:val="19"/>
+          <w:highlight w:val="white"/>
+        </w:rPr>
+      </w:pPr>
+      <w:r>
+        <w:rPr>
+          <w:rFonts w:ascii="Consolas" w:hAnsi="Consolas" w:cs="Consolas"/>
+          <w:color w:val="000000"/>
+          <w:sz w:val="19"/>
+          <w:szCs w:val="19"/>
+          <w:highlight w:val="white"/>
+        </w:rPr>
+        <w:t xml:space="preserve">            }</w:t>
+      </w:r>
+    </w:p>
+    <w:p>
+      <w:pPr>
+        <w:autoSpaceDE w:val="0"/>
+        <w:autoSpaceDN w:val="0"/>
+        <w:adjustRightInd w:val="0"/>
+        <w:spacing w:after="0" w:line="240" w:lineRule="auto"/>
+        <w:rPr>
+          <w:rFonts w:ascii="Consolas" w:hAnsi="Consolas" w:cs="Consolas"/>
+          <w:color w:val="000000"/>
+          <w:sz w:val="19"/>
+          <w:szCs w:val="19"/>
+          <w:highlight w:val="white"/>
+        </w:rPr>
+      </w:pPr>
+      <w:r>
+        <w:rPr>
+          <w:rFonts w:ascii="Consolas" w:hAnsi="Consolas" w:cs="Consolas"/>
+          <w:color w:val="000000"/>
+          <w:sz w:val="19"/>
+          <w:szCs w:val="19"/>
+          <w:highlight w:val="white"/>
+        </w:rPr>
+        <w:t xml:space="preserve">        }</w:t>
+      </w:r>
+    </w:p>
+    <w:p>
+      <w:pPr>
+        <w:autoSpaceDE w:val="0"/>
+        <w:autoSpaceDN w:val="0"/>
+        <w:adjustRightInd w:val="0"/>
+        <w:spacing w:after="0" w:line="240" w:lineRule="auto"/>
+        <w:rPr>
+          <w:rFonts w:ascii="Consolas" w:hAnsi="Consolas" w:cs="Consolas"/>
+          <w:color w:val="000000"/>
+          <w:sz w:val="19"/>
+          <w:szCs w:val="19"/>
+          <w:highlight w:val="white"/>
+        </w:rPr>
+      </w:pPr>
+    </w:p>
+    <w:p>
+      <w:pPr>
+        <w:autoSpaceDE w:val="0"/>
+        <w:autoSpaceDN w:val="0"/>
+        <w:adjustRightInd w:val="0"/>
+        <w:spacing w:after="0" w:line="240" w:lineRule="auto"/>
+        <w:rPr>
+          <w:rFonts w:ascii="Consolas" w:hAnsi="Consolas" w:cs="Consolas"/>
+          <w:color w:val="000000"/>
+          <w:sz w:val="19"/>
+          <w:szCs w:val="19"/>
+          <w:highlight w:val="white"/>
+        </w:rPr>
+      </w:pPr>
+      <w:r>
+        <w:rPr>
+          <w:rFonts w:ascii="Consolas" w:hAnsi="Consolas" w:cs="Consolas"/>
+          <w:color w:val="000000"/>
+          <w:sz w:val="19"/>
+          <w:szCs w:val="19"/>
+          <w:highlight w:val="white"/>
+        </w:rPr>
+        <w:t xml:space="preserve">        </w:t>
+      </w:r>
+      <w:r>
+        <w:rPr>
+          <w:rFonts w:ascii="Consolas" w:hAnsi="Consolas" w:cs="Consolas"/>
+          <w:color w:val="008000"/>
+          <w:sz w:val="19"/>
+          <w:szCs w:val="19"/>
+          <w:highlight w:val="white"/>
+        </w:rPr>
+        <w:t xml:space="preserve">//To Add new patient record     </w:t>
+      </w:r>
+    </w:p>
+    <w:p>
+      <w:pPr>
+        <w:autoSpaceDE w:val="0"/>
+        <w:autoSpaceDN w:val="0"/>
+        <w:adjustRightInd w:val="0"/>
+        <w:spacing w:after="0" w:line="240" w:lineRule="auto"/>
+        <w:rPr>
+          <w:rFonts w:ascii="Consolas" w:hAnsi="Consolas" w:cs="Consolas"/>
+          <w:color w:val="000000"/>
+          <w:sz w:val="19"/>
+          <w:szCs w:val="19"/>
+          <w:highlight w:val="white"/>
+        </w:rPr>
+      </w:pPr>
+      <w:r>
+        <w:rPr>
+          <w:rFonts w:ascii="Consolas" w:hAnsi="Consolas" w:cs="Consolas"/>
+          <w:color w:val="000000"/>
+          <w:sz w:val="19"/>
+          <w:szCs w:val="19"/>
+          <w:highlight w:val="white"/>
+        </w:rPr>
+        <w:t xml:space="preserve">        </w:t>
+      </w:r>
+      <w:r>
+        <w:rPr>
+          <w:rFonts w:ascii="Consolas" w:hAnsi="Consolas" w:cs="Consolas"/>
+          <w:color w:val="0000FF"/>
+          <w:sz w:val="19"/>
+          <w:szCs w:val="19"/>
+          <w:highlight w:val="white"/>
+        </w:rPr>
+        <w:t>public</w:t>
+      </w:r>
+      <w:r>
+        <w:rPr>
+          <w:rFonts w:ascii="Consolas" w:hAnsi="Consolas" w:cs="Consolas"/>
+          <w:color w:val="000000"/>
+          <w:sz w:val="19"/>
+          <w:szCs w:val="19"/>
+          <w:highlight w:val="white"/>
+        </w:rPr>
+        <w:t xml:space="preserve"> </w:t>
+      </w:r>
+      <w:r>
+        <w:rPr>
+          <w:rFonts w:ascii="Consolas" w:hAnsi="Consolas" w:cs="Consolas"/>
+          <w:color w:val="0000FF"/>
+          <w:sz w:val="19"/>
+          <w:szCs w:val="19"/>
+          <w:highlight w:val="white"/>
+        </w:rPr>
+        <w:t>int</w:t>
+      </w:r>
+      <w:r>
+        <w:rPr>
+          <w:rFonts w:ascii="Consolas" w:hAnsi="Consolas" w:cs="Consolas"/>
+          <w:color w:val="000000"/>
+          <w:sz w:val="19"/>
+          <w:szCs w:val="19"/>
+          <w:highlight w:val="white"/>
+        </w:rPr>
+        <w:t xml:space="preserve"> </w:t>
+      </w:r>
+      <w:proofErr w:type="spellStart"/>
+      <w:proofErr w:type="gramStart"/>
+      <w:r>
+        <w:rPr>
+          <w:rFonts w:ascii="Consolas" w:hAnsi="Consolas" w:cs="Consolas"/>
+          <w:color w:val="000000"/>
+          <w:sz w:val="19"/>
+          <w:szCs w:val="19"/>
+          <w:highlight w:val="white"/>
+        </w:rPr>
+        <w:t>AddPatient</w:t>
+      </w:r>
+      <w:proofErr w:type="spellEnd"/>
+      <w:r>
+        <w:rPr>
+          <w:rFonts w:ascii="Consolas" w:hAnsi="Consolas" w:cs="Consolas"/>
+          <w:color w:val="000000"/>
+          <w:sz w:val="19"/>
+          <w:szCs w:val="19"/>
+          <w:highlight w:val="white"/>
+        </w:rPr>
+        <w:t>(</w:t>
+      </w:r>
+      <w:proofErr w:type="gramEnd"/>
+      <w:r>
+        <w:rPr>
+          <w:rFonts w:ascii="Consolas" w:hAnsi="Consolas" w:cs="Consolas"/>
+          <w:color w:val="000000"/>
+          <w:sz w:val="19"/>
+          <w:szCs w:val="19"/>
+          <w:highlight w:val="white"/>
+        </w:rPr>
+        <w:t xml:space="preserve">Patient </w:t>
+      </w:r>
+      <w:r>
+        <w:rPr>
+          <w:rFonts w:ascii="Consolas" w:hAnsi="Consolas" w:cs="Consolas"/>
+          <w:color w:val="000000"/>
+          <w:sz w:val="19"/>
+          <w:szCs w:val="19"/>
+          <w:highlight w:val="white"/>
+        </w:rPr>
+        <w:t>patient</w:t>
+      </w:r>
+      <w:r>
+        <w:rPr>
+          <w:rFonts w:ascii="Consolas" w:hAnsi="Consolas" w:cs="Consolas"/>
+          <w:color w:val="000000"/>
+          <w:sz w:val="19"/>
+          <w:szCs w:val="19"/>
+          <w:highlight w:val="white"/>
+        </w:rPr>
+        <w:t>)</w:t>
+      </w:r>
+    </w:p>
+    <w:p>
+      <w:pPr>
+        <w:autoSpaceDE w:val="0"/>
+        <w:autoSpaceDN w:val="0"/>
+        <w:adjustRightInd w:val="0"/>
+        <w:spacing w:after="0" w:line="240" w:lineRule="auto"/>
+        <w:rPr>
+          <w:rFonts w:ascii="Consolas" w:hAnsi="Consolas" w:cs="Consolas"/>
+          <w:color w:val="000000"/>
+          <w:sz w:val="19"/>
+          <w:szCs w:val="19"/>
+          <w:highlight w:val="white"/>
+        </w:rPr>
+      </w:pPr>
+      <w:r>
+        <w:rPr>
+          <w:rFonts w:ascii="Consolas" w:hAnsi="Consolas" w:cs="Consolas"/>
+          <w:color w:val="000000"/>
+          <w:sz w:val="19"/>
+          <w:szCs w:val="19"/>
+          <w:highlight w:val="white"/>
+        </w:rPr>
+        <w:t xml:space="preserve">        {</w:t>
+      </w:r>
+    </w:p>
+    <w:p>
+      <w:pPr>
+        <w:autoSpaceDE w:val="0"/>
+        <w:autoSpaceDN w:val="0"/>
+        <w:adjustRightInd w:val="0"/>
+        <w:spacing w:after="0" w:line="240" w:lineRule="auto"/>
+        <w:rPr>
+          <w:rFonts w:ascii="Consolas" w:hAnsi="Consolas" w:cs="Consolas"/>
+          <w:color w:val="000000"/>
+          <w:sz w:val="19"/>
+          <w:szCs w:val="19"/>
+          <w:highlight w:val="white"/>
+        </w:rPr>
+      </w:pPr>
+      <w:r>
+        <w:rPr>
+          <w:rFonts w:ascii="Consolas" w:hAnsi="Consolas" w:cs="Consolas"/>
+          <w:color w:val="000000"/>
+          <w:sz w:val="19"/>
+          <w:szCs w:val="19"/>
+          <w:highlight w:val="white"/>
+        </w:rPr>
+        <w:t xml:space="preserve">            </w:t>
+      </w:r>
+      <w:r>
+        <w:rPr>
+          <w:rFonts w:ascii="Consolas" w:hAnsi="Consolas" w:cs="Consolas"/>
+          <w:color w:val="0000FF"/>
+          <w:sz w:val="19"/>
+          <w:szCs w:val="19"/>
+          <w:highlight w:val="white"/>
+        </w:rPr>
+        <w:t>try</w:t>
+      </w:r>
+    </w:p>
+    <w:p>
+      <w:pPr>
+        <w:autoSpaceDE w:val="0"/>
+        <w:autoSpaceDN w:val="0"/>
+        <w:adjustRightInd w:val="0"/>
+        <w:spacing w:after="0" w:line="240" w:lineRule="auto"/>
+        <w:rPr>
+          <w:rFonts w:ascii="Consolas" w:hAnsi="Consolas" w:cs="Consolas"/>
+          <w:color w:val="000000"/>
+          <w:sz w:val="19"/>
+          <w:szCs w:val="19"/>
+          <w:highlight w:val="white"/>
+        </w:rPr>
+      </w:pPr>
+      <w:r>
+        <w:rPr>
+          <w:rFonts w:ascii="Consolas" w:hAnsi="Consolas" w:cs="Consolas"/>
+          <w:color w:val="000000"/>
+          <w:sz w:val="19"/>
+          <w:szCs w:val="19"/>
+          <w:highlight w:val="white"/>
+        </w:rPr>
+        <w:t xml:space="preserve">            {</w:t>
+      </w:r>
+    </w:p>
+    <w:p>
+      <w:pPr>
+        <w:autoSpaceDE w:val="0"/>
+        <w:autoSpaceDN w:val="0"/>
+        <w:adjustRightInd w:val="0"/>
+        <w:spacing w:after="0" w:line="240" w:lineRule="auto"/>
+        <w:rPr>
+          <w:rFonts w:ascii="Consolas" w:hAnsi="Consolas" w:cs="Consolas"/>
+          <w:color w:val="000000"/>
+          <w:sz w:val="19"/>
+          <w:szCs w:val="19"/>
+          <w:highlight w:val="white"/>
+        </w:rPr>
+      </w:pPr>
+      <w:r>
+        <w:rPr>
+          <w:rFonts w:ascii="Consolas" w:hAnsi="Consolas" w:cs="Consolas"/>
+          <w:color w:val="000000"/>
+          <w:sz w:val="19"/>
+          <w:szCs w:val="19"/>
+          <w:highlight w:val="white"/>
+        </w:rPr>
+        <w:t xml:space="preserve">                </w:t>
+      </w:r>
+      <w:r>
+        <w:rPr>
+          <w:rFonts w:ascii="Consolas" w:hAnsi="Consolas" w:cs="Consolas"/>
+          <w:color w:val="008000"/>
+          <w:sz w:val="19"/>
+          <w:szCs w:val="19"/>
+          <w:highlight w:val="white"/>
+        </w:rPr>
+        <w:t xml:space="preserve">// </w:t>
+      </w:r>
+      <w:r>
+        <w:rPr>
+          <w:rFonts w:ascii="Consolas" w:hAnsi="Consolas" w:cs="Consolas"/>
+          <w:b/>
+          <w:bCs/>
+          <w:color w:val="008DD9"/>
+          <w:sz w:val="19"/>
+          <w:szCs w:val="19"/>
+          <w:highlight w:val="white"/>
+        </w:rPr>
+        <w:t>TODO 2: ADD A PATIENT TO A DATABASE</w:t>
+      </w:r>
+    </w:p>
+    <w:p>
+      <w:pPr>
+        <w:autoSpaceDE w:val="0"/>
+        <w:autoSpaceDN w:val="0"/>
+        <w:adjustRightInd w:val="0"/>
+        <w:spacing w:after="0" w:line="240" w:lineRule="auto"/>
+        <w:rPr>
+          <w:rFonts w:ascii="Consolas" w:hAnsi="Consolas" w:cs="Consolas"/>
+          <w:color w:val="000000"/>
+          <w:sz w:val="19"/>
+          <w:szCs w:val="19"/>
+          <w:highlight w:val="white"/>
+        </w:rPr>
+      </w:pPr>
+      <w:r>
+        <w:rPr>
+          <w:rFonts w:ascii="Consolas" w:hAnsi="Consolas" w:cs="Consolas"/>
+          <w:color w:val="000000"/>
+          <w:sz w:val="19"/>
+          <w:szCs w:val="19"/>
+          <w:highlight w:val="white"/>
+        </w:rPr>
+        <w:t xml:space="preserve">                </w:t>
+      </w:r>
+      <w:r>
+        <w:rPr>
+          <w:rFonts w:ascii="Consolas" w:hAnsi="Consolas" w:cs="Consolas"/>
+          <w:color w:val="0000FF"/>
+          <w:sz w:val="19"/>
+          <w:szCs w:val="19"/>
+          <w:highlight w:val="white"/>
+        </w:rPr>
+        <w:t>return</w:t>
+      </w:r>
+      <w:r>
+        <w:rPr>
+          <w:rFonts w:ascii="Consolas" w:hAnsi="Consolas" w:cs="Consolas"/>
+          <w:color w:val="000000"/>
+          <w:sz w:val="19"/>
+          <w:szCs w:val="19"/>
+          <w:highlight w:val="white"/>
+        </w:rPr>
+        <w:t xml:space="preserve"> 1;</w:t>
+      </w:r>
+    </w:p>
+    <w:p>
+      <w:pPr>
+        <w:autoSpaceDE w:val="0"/>
+        <w:autoSpaceDN w:val="0"/>
+        <w:adjustRightInd w:val="0"/>
+        <w:spacing w:after="0" w:line="240" w:lineRule="auto"/>
+        <w:rPr>
+          <w:rFonts w:ascii="Consolas" w:hAnsi="Consolas" w:cs="Consolas"/>
+          <w:color w:val="000000"/>
+          <w:sz w:val="19"/>
+          <w:szCs w:val="19"/>
+          <w:highlight w:val="white"/>
+        </w:rPr>
+      </w:pPr>
+      <w:r>
+        <w:rPr>
+          <w:rFonts w:ascii="Consolas" w:hAnsi="Consolas" w:cs="Consolas"/>
+          <w:color w:val="000000"/>
+          <w:sz w:val="19"/>
+          <w:szCs w:val="19"/>
+          <w:highlight w:val="white"/>
+        </w:rPr>
+        <w:t xml:space="preserve">            }</w:t>
+      </w:r>
+    </w:p>
+    <w:p>
+      <w:pPr>
+        <w:autoSpaceDE w:val="0"/>
+        <w:autoSpaceDN w:val="0"/>
+        <w:adjustRightInd w:val="0"/>
+        <w:spacing w:after="0" w:line="240" w:lineRule="auto"/>
+        <w:rPr>
+          <w:rFonts w:ascii="Consolas" w:hAnsi="Consolas" w:cs="Consolas"/>
+          <w:color w:val="000000"/>
+          <w:sz w:val="19"/>
+          <w:szCs w:val="19"/>
+          <w:highlight w:val="white"/>
+        </w:rPr>
+      </w:pPr>
+      <w:r>
+        <w:rPr>
+          <w:rFonts w:ascii="Consolas" w:hAnsi="Consolas" w:cs="Consolas"/>
+          <w:color w:val="000000"/>
+          <w:sz w:val="19"/>
+          <w:szCs w:val="19"/>
+          <w:highlight w:val="white"/>
+        </w:rPr>
+        <w:t xml:space="preserve">            </w:t>
+      </w:r>
+      <w:r>
+        <w:rPr>
+          <w:rFonts w:ascii="Consolas" w:hAnsi="Consolas" w:cs="Consolas"/>
+          <w:color w:val="0000FF"/>
+          <w:sz w:val="19"/>
+          <w:szCs w:val="19"/>
+          <w:highlight w:val="white"/>
+        </w:rPr>
+        <w:t>catch</w:t>
+      </w:r>
+    </w:p>
+    <w:p>
+      <w:pPr>
+        <w:autoSpaceDE w:val="0"/>
+        <w:autoSpaceDN w:val="0"/>
+        <w:adjustRightInd w:val="0"/>
+        <w:spacing w:after="0" w:line="240" w:lineRule="auto"/>
+        <w:rPr>
+          <w:rFonts w:ascii="Consolas" w:hAnsi="Consolas" w:cs="Consolas"/>
+          <w:color w:val="000000"/>
+          <w:sz w:val="19"/>
+          <w:szCs w:val="19"/>
+          <w:highlight w:val="white"/>
+        </w:rPr>
+      </w:pPr>
+      <w:r>
+        <w:rPr>
+          <w:rFonts w:ascii="Consolas" w:hAnsi="Consolas" w:cs="Consolas"/>
+          <w:color w:val="000000"/>
+          <w:sz w:val="19"/>
+          <w:szCs w:val="19"/>
+          <w:highlight w:val="white"/>
+        </w:rPr>
+        <w:t xml:space="preserve">            {</w:t>
+      </w:r>
+    </w:p>
+    <w:p>
+      <w:pPr>
+        <w:autoSpaceDE w:val="0"/>
+        <w:autoSpaceDN w:val="0"/>
+        <w:adjustRightInd w:val="0"/>
+        <w:spacing w:after="0" w:line="240" w:lineRule="auto"/>
+        <w:rPr>
+          <w:rFonts w:ascii="Consolas" w:hAnsi="Consolas" w:cs="Consolas"/>
+          <w:color w:val="000000"/>
+          <w:sz w:val="19"/>
+          <w:szCs w:val="19"/>
+          <w:highlight w:val="white"/>
+        </w:rPr>
+      </w:pPr>
+      <w:r>
+        <w:rPr>
+          <w:rFonts w:ascii="Consolas" w:hAnsi="Consolas" w:cs="Consolas"/>
+          <w:color w:val="000000"/>
+          <w:sz w:val="19"/>
+          <w:szCs w:val="19"/>
+          <w:highlight w:val="white"/>
+        </w:rPr>
+        <w:t xml:space="preserve">                </w:t>
+      </w:r>
+      <w:r>
+        <w:rPr>
+          <w:rFonts w:ascii="Consolas" w:hAnsi="Consolas" w:cs="Consolas"/>
+          <w:color w:val="0000FF"/>
+          <w:sz w:val="19"/>
+          <w:szCs w:val="19"/>
+          <w:highlight w:val="white"/>
+        </w:rPr>
+        <w:t>throw</w:t>
+      </w:r>
+      <w:r>
+        <w:rPr>
+          <w:rFonts w:ascii="Consolas" w:hAnsi="Consolas" w:cs="Consolas"/>
+          <w:color w:val="000000"/>
+          <w:sz w:val="19"/>
+          <w:szCs w:val="19"/>
+          <w:highlight w:val="white"/>
+        </w:rPr>
+        <w:t>;</w:t>
+      </w:r>
+    </w:p>
+    <w:p>
+      <w:pPr>
+        <w:autoSpaceDE w:val="0"/>
+        <w:autoSpaceDN w:val="0"/>
+        <w:adjustRightInd w:val="0"/>
+        <w:spacing w:after="0" w:line="240" w:lineRule="auto"/>
+        <w:rPr>
+          <w:rFonts w:ascii="Consolas" w:hAnsi="Consolas" w:cs="Consolas"/>
+          <w:color w:val="000000"/>
+          <w:sz w:val="19"/>
+          <w:szCs w:val="19"/>
+          <w:highlight w:val="white"/>
+        </w:rPr>
+      </w:pPr>
+      <w:r>
+        <w:rPr>
+          <w:rFonts w:ascii="Consolas" w:hAnsi="Consolas" w:cs="Consolas"/>
+          <w:color w:val="000000"/>
+          <w:sz w:val="19"/>
+          <w:szCs w:val="19"/>
+          <w:highlight w:val="white"/>
+        </w:rPr>
+        <w:lastRenderedPageBreak/>
+        <w:t xml:space="preserve">            }</w:t>
+      </w:r>
+    </w:p>
+    <w:p>
+      <w:pPr>
+        <w:autoSpaceDE w:val="0"/>
+        <w:autoSpaceDN w:val="0"/>
+        <w:adjustRightInd w:val="0"/>
+        <w:spacing w:after="0" w:line="240" w:lineRule="auto"/>
+        <w:rPr>
+          <w:rFonts w:ascii="Consolas" w:hAnsi="Consolas" w:cs="Consolas"/>
+          <w:color w:val="000000"/>
+          <w:sz w:val="19"/>
+          <w:szCs w:val="19"/>
+          <w:highlight w:val="white"/>
+        </w:rPr>
+      </w:pPr>
+      <w:r>
+        <w:rPr>
+          <w:rFonts w:ascii="Consolas" w:hAnsi="Consolas" w:cs="Consolas"/>
+          <w:color w:val="000000"/>
+          <w:sz w:val="19"/>
+          <w:szCs w:val="19"/>
+          <w:highlight w:val="white"/>
+        </w:rPr>
+        <w:t xml:space="preserve">        }</w:t>
+      </w:r>
+    </w:p>
+    <w:p>
+      <w:pPr>
+        <w:autoSpaceDE w:val="0"/>
+        <w:autoSpaceDN w:val="0"/>
+        <w:adjustRightInd w:val="0"/>
+        <w:spacing w:after="0" w:line="240" w:lineRule="auto"/>
+        <w:rPr>
+          <w:rFonts w:ascii="Consolas" w:hAnsi="Consolas" w:cs="Consolas"/>
+          <w:color w:val="000000"/>
+          <w:sz w:val="19"/>
+          <w:szCs w:val="19"/>
+          <w:highlight w:val="white"/>
+        </w:rPr>
+      </w:pPr>
+      <w:r>
+        <w:rPr>
+          <w:rFonts w:ascii="Consolas" w:hAnsi="Consolas" w:cs="Consolas"/>
+          <w:color w:val="000000"/>
+          <w:sz w:val="19"/>
+          <w:szCs w:val="19"/>
+          <w:highlight w:val="white"/>
+        </w:rPr>
+        <w:t xml:space="preserve">        </w:t>
+      </w:r>
+      <w:r>
+        <w:rPr>
+          <w:rFonts w:ascii="Consolas" w:hAnsi="Consolas" w:cs="Consolas"/>
+          <w:color w:val="008000"/>
+          <w:sz w:val="19"/>
+          <w:szCs w:val="19"/>
+          <w:highlight w:val="white"/>
+        </w:rPr>
+        <w:t xml:space="preserve">//To Update the records of a </w:t>
+      </w:r>
+      <w:proofErr w:type="gramStart"/>
+      <w:r>
+        <w:rPr>
+          <w:rFonts w:ascii="Consolas" w:hAnsi="Consolas" w:cs="Consolas"/>
+          <w:color w:val="008000"/>
+          <w:sz w:val="19"/>
+          <w:szCs w:val="19"/>
+          <w:highlight w:val="white"/>
+        </w:rPr>
+        <w:t>particular patient</w:t>
+      </w:r>
+      <w:proofErr w:type="gramEnd"/>
+      <w:r>
+        <w:rPr>
+          <w:rFonts w:ascii="Consolas" w:hAnsi="Consolas" w:cs="Consolas"/>
+          <w:color w:val="008000"/>
+          <w:sz w:val="19"/>
+          <w:szCs w:val="19"/>
+          <w:highlight w:val="white"/>
+        </w:rPr>
+        <w:t xml:space="preserve">    </w:t>
+      </w:r>
+    </w:p>
+    <w:p>
+      <w:pPr>
+        <w:autoSpaceDE w:val="0"/>
+        <w:autoSpaceDN w:val="0"/>
+        <w:adjustRightInd w:val="0"/>
+        <w:spacing w:after="0" w:line="240" w:lineRule="auto"/>
+        <w:rPr>
+          <w:rFonts w:ascii="Consolas" w:hAnsi="Consolas" w:cs="Consolas"/>
+          <w:color w:val="000000"/>
+          <w:sz w:val="19"/>
+          <w:szCs w:val="19"/>
+          <w:highlight w:val="white"/>
+        </w:rPr>
+      </w:pPr>
+      <w:r>
+        <w:rPr>
+          <w:rFonts w:ascii="Consolas" w:hAnsi="Consolas" w:cs="Consolas"/>
+          <w:color w:val="000000"/>
+          <w:sz w:val="19"/>
+          <w:szCs w:val="19"/>
+          <w:highlight w:val="white"/>
+        </w:rPr>
+        <w:t xml:space="preserve">        </w:t>
+      </w:r>
+      <w:r>
+        <w:rPr>
+          <w:rFonts w:ascii="Consolas" w:hAnsi="Consolas" w:cs="Consolas"/>
+          <w:color w:val="0000FF"/>
+          <w:sz w:val="19"/>
+          <w:szCs w:val="19"/>
+          <w:highlight w:val="white"/>
+        </w:rPr>
+        <w:t>public</w:t>
+      </w:r>
+      <w:r>
+        <w:rPr>
+          <w:rFonts w:ascii="Consolas" w:hAnsi="Consolas" w:cs="Consolas"/>
+          <w:color w:val="000000"/>
+          <w:sz w:val="19"/>
+          <w:szCs w:val="19"/>
+          <w:highlight w:val="white"/>
+        </w:rPr>
+        <w:t xml:space="preserve"> </w:t>
+      </w:r>
+      <w:r>
+        <w:rPr>
+          <w:rFonts w:ascii="Consolas" w:hAnsi="Consolas" w:cs="Consolas"/>
+          <w:color w:val="0000FF"/>
+          <w:sz w:val="19"/>
+          <w:szCs w:val="19"/>
+          <w:highlight w:val="white"/>
+        </w:rPr>
+        <w:t>int</w:t>
+      </w:r>
+      <w:r>
+        <w:rPr>
+          <w:rFonts w:ascii="Consolas" w:hAnsi="Consolas" w:cs="Consolas"/>
+          <w:color w:val="000000"/>
+          <w:sz w:val="19"/>
+          <w:szCs w:val="19"/>
+          <w:highlight w:val="white"/>
+        </w:rPr>
+        <w:t xml:space="preserve"> </w:t>
+      </w:r>
+      <w:proofErr w:type="spellStart"/>
+      <w:proofErr w:type="gramStart"/>
+      <w:r>
+        <w:rPr>
+          <w:rFonts w:ascii="Consolas" w:hAnsi="Consolas" w:cs="Consolas"/>
+          <w:color w:val="000000"/>
+          <w:sz w:val="19"/>
+          <w:szCs w:val="19"/>
+          <w:highlight w:val="white"/>
+        </w:rPr>
+        <w:t>UpdatePatient</w:t>
+      </w:r>
+      <w:proofErr w:type="spellEnd"/>
+      <w:r>
+        <w:rPr>
+          <w:rFonts w:ascii="Consolas" w:hAnsi="Consolas" w:cs="Consolas"/>
+          <w:color w:val="000000"/>
+          <w:sz w:val="19"/>
+          <w:szCs w:val="19"/>
+          <w:highlight w:val="white"/>
+        </w:rPr>
+        <w:t>(</w:t>
+      </w:r>
+      <w:proofErr w:type="gramEnd"/>
+      <w:r>
+        <w:rPr>
+          <w:rFonts w:ascii="Consolas" w:hAnsi="Consolas" w:cs="Consolas"/>
+          <w:color w:val="000000"/>
+          <w:sz w:val="19"/>
+          <w:szCs w:val="19"/>
+          <w:highlight w:val="white"/>
+        </w:rPr>
+        <w:t>Patient patient)</w:t>
+      </w:r>
+    </w:p>
+    <w:p>
+      <w:pPr>
+        <w:autoSpaceDE w:val="0"/>
+        <w:autoSpaceDN w:val="0"/>
+        <w:adjustRightInd w:val="0"/>
+        <w:spacing w:after="0" w:line="240" w:lineRule="auto"/>
+        <w:rPr>
+          <w:rFonts w:ascii="Consolas" w:hAnsi="Consolas" w:cs="Consolas"/>
+          <w:color w:val="000000"/>
+          <w:sz w:val="19"/>
+          <w:szCs w:val="19"/>
+          <w:highlight w:val="white"/>
+        </w:rPr>
+      </w:pPr>
+      <w:r>
+        <w:rPr>
+          <w:rFonts w:ascii="Consolas" w:hAnsi="Consolas" w:cs="Consolas"/>
+          <w:color w:val="000000"/>
+          <w:sz w:val="19"/>
+          <w:szCs w:val="19"/>
+          <w:highlight w:val="white"/>
+        </w:rPr>
+        <w:t xml:space="preserve">        {</w:t>
+      </w:r>
+    </w:p>
+    <w:p>
+      <w:pPr>
+        <w:autoSpaceDE w:val="0"/>
+        <w:autoSpaceDN w:val="0"/>
+        <w:adjustRightInd w:val="0"/>
+        <w:spacing w:after="0" w:line="240" w:lineRule="auto"/>
+        <w:rPr>
+          <w:rFonts w:ascii="Consolas" w:hAnsi="Consolas" w:cs="Consolas"/>
+          <w:color w:val="000000"/>
+          <w:sz w:val="19"/>
+          <w:szCs w:val="19"/>
+          <w:highlight w:val="white"/>
+        </w:rPr>
+      </w:pPr>
+      <w:r>
+        <w:rPr>
+          <w:rFonts w:ascii="Consolas" w:hAnsi="Consolas" w:cs="Consolas"/>
+          <w:color w:val="000000"/>
+          <w:sz w:val="19"/>
+          <w:szCs w:val="19"/>
+          <w:highlight w:val="white"/>
+        </w:rPr>
+        <w:t xml:space="preserve">            </w:t>
+      </w:r>
+      <w:r>
+        <w:rPr>
+          <w:rFonts w:ascii="Consolas" w:hAnsi="Consolas" w:cs="Consolas"/>
+          <w:color w:val="0000FF"/>
+          <w:sz w:val="19"/>
+          <w:szCs w:val="19"/>
+          <w:highlight w:val="white"/>
+        </w:rPr>
+        <w:t>try</w:t>
+      </w:r>
+    </w:p>
+    <w:p>
+      <w:pPr>
+        <w:autoSpaceDE w:val="0"/>
+        <w:autoSpaceDN w:val="0"/>
+        <w:adjustRightInd w:val="0"/>
+        <w:spacing w:after="0" w:line="240" w:lineRule="auto"/>
+        <w:rPr>
+          <w:rFonts w:ascii="Consolas" w:hAnsi="Consolas" w:cs="Consolas"/>
+          <w:color w:val="000000"/>
+          <w:sz w:val="19"/>
+          <w:szCs w:val="19"/>
+          <w:highlight w:val="white"/>
+        </w:rPr>
+      </w:pPr>
+      <w:r>
+        <w:rPr>
+          <w:rFonts w:ascii="Consolas" w:hAnsi="Consolas" w:cs="Consolas"/>
+          <w:color w:val="000000"/>
+          <w:sz w:val="19"/>
+          <w:szCs w:val="19"/>
+          <w:highlight w:val="white"/>
+        </w:rPr>
+        <w:t xml:space="preserve">            {</w:t>
+      </w:r>
+    </w:p>
+    <w:p>
+      <w:pPr>
+        <w:autoSpaceDE w:val="0"/>
+        <w:autoSpaceDN w:val="0"/>
+        <w:adjustRightInd w:val="0"/>
+        <w:spacing w:after="0" w:line="240" w:lineRule="auto"/>
+        <w:rPr>
+          <w:rFonts w:ascii="Consolas" w:hAnsi="Consolas" w:cs="Consolas"/>
+          <w:color w:val="000000"/>
+          <w:sz w:val="19"/>
+          <w:szCs w:val="19"/>
+          <w:highlight w:val="white"/>
+        </w:rPr>
+      </w:pPr>
+      <w:r>
+        <w:rPr>
+          <w:rFonts w:ascii="Consolas" w:hAnsi="Consolas" w:cs="Consolas"/>
+          <w:color w:val="000000"/>
+          <w:sz w:val="19"/>
+          <w:szCs w:val="19"/>
+          <w:highlight w:val="white"/>
+        </w:rPr>
+        <w:t xml:space="preserve">                </w:t>
+      </w:r>
+      <w:r>
+        <w:rPr>
+          <w:rFonts w:ascii="Consolas" w:hAnsi="Consolas" w:cs="Consolas"/>
+          <w:color w:val="008000"/>
+          <w:sz w:val="19"/>
+          <w:szCs w:val="19"/>
+          <w:highlight w:val="white"/>
+        </w:rPr>
+        <w:t xml:space="preserve">// </w:t>
+      </w:r>
+      <w:r>
+        <w:rPr>
+          <w:rFonts w:ascii="Consolas" w:hAnsi="Consolas" w:cs="Consolas"/>
+          <w:b/>
+          <w:bCs/>
+          <w:color w:val="008DD9"/>
+          <w:sz w:val="19"/>
+          <w:szCs w:val="19"/>
+          <w:highlight w:val="white"/>
+        </w:rPr>
+        <w:t>TODO 3: UPDATE PATIENT</w:t>
+      </w:r>
+    </w:p>
+    <w:p>
+      <w:pPr>
+        <w:autoSpaceDE w:val="0"/>
+        <w:autoSpaceDN w:val="0"/>
+        <w:adjustRightInd w:val="0"/>
+        <w:spacing w:after="0" w:line="240" w:lineRule="auto"/>
+        <w:rPr>
+          <w:rFonts w:ascii="Consolas" w:hAnsi="Consolas" w:cs="Consolas"/>
+          <w:color w:val="000000"/>
+          <w:sz w:val="19"/>
+          <w:szCs w:val="19"/>
+          <w:highlight w:val="white"/>
+        </w:rPr>
+      </w:pPr>
+      <w:r>
+        <w:rPr>
+          <w:rFonts w:ascii="Consolas" w:hAnsi="Consolas" w:cs="Consolas"/>
+          <w:color w:val="000000"/>
+          <w:sz w:val="19"/>
+          <w:szCs w:val="19"/>
+          <w:highlight w:val="white"/>
+        </w:rPr>
+        <w:t xml:space="preserve">                </w:t>
+      </w:r>
+      <w:r>
+        <w:rPr>
+          <w:rFonts w:ascii="Consolas" w:hAnsi="Consolas" w:cs="Consolas"/>
+          <w:color w:val="0000FF"/>
+          <w:sz w:val="19"/>
+          <w:szCs w:val="19"/>
+          <w:highlight w:val="white"/>
+        </w:rPr>
+        <w:t>return</w:t>
+      </w:r>
+      <w:r>
+        <w:rPr>
+          <w:rFonts w:ascii="Consolas" w:hAnsi="Consolas" w:cs="Consolas"/>
+          <w:color w:val="000000"/>
+          <w:sz w:val="19"/>
+          <w:szCs w:val="19"/>
+          <w:highlight w:val="white"/>
+        </w:rPr>
+        <w:t xml:space="preserve"> 1;</w:t>
+      </w:r>
+    </w:p>
+    <w:p>
+      <w:pPr>
+        <w:autoSpaceDE w:val="0"/>
+        <w:autoSpaceDN w:val="0"/>
+        <w:adjustRightInd w:val="0"/>
+        <w:spacing w:after="0" w:line="240" w:lineRule="auto"/>
+        <w:rPr>
+          <w:rFonts w:ascii="Consolas" w:hAnsi="Consolas" w:cs="Consolas"/>
+          <w:color w:val="000000"/>
+          <w:sz w:val="19"/>
+          <w:szCs w:val="19"/>
+          <w:highlight w:val="white"/>
+        </w:rPr>
+      </w:pPr>
+      <w:r>
+        <w:rPr>
+          <w:rFonts w:ascii="Consolas" w:hAnsi="Consolas" w:cs="Consolas"/>
+          <w:color w:val="000000"/>
+          <w:sz w:val="19"/>
+          <w:szCs w:val="19"/>
+          <w:highlight w:val="white"/>
+        </w:rPr>
+        <w:t xml:space="preserve">            }</w:t>
+      </w:r>
+    </w:p>
+    <w:p>
+      <w:pPr>
+        <w:autoSpaceDE w:val="0"/>
+        <w:autoSpaceDN w:val="0"/>
+        <w:adjustRightInd w:val="0"/>
+        <w:spacing w:after="0" w:line="240" w:lineRule="auto"/>
+        <w:rPr>
+          <w:rFonts w:ascii="Consolas" w:hAnsi="Consolas" w:cs="Consolas"/>
+          <w:color w:val="000000"/>
+          <w:sz w:val="19"/>
+          <w:szCs w:val="19"/>
+          <w:highlight w:val="white"/>
+        </w:rPr>
+      </w:pPr>
+      <w:r>
+        <w:rPr>
+          <w:rFonts w:ascii="Consolas" w:hAnsi="Consolas" w:cs="Consolas"/>
+          <w:color w:val="000000"/>
+          <w:sz w:val="19"/>
+          <w:szCs w:val="19"/>
+          <w:highlight w:val="white"/>
+        </w:rPr>
+        <w:t xml:space="preserve">            </w:t>
+      </w:r>
+      <w:r>
+        <w:rPr>
+          <w:rFonts w:ascii="Consolas" w:hAnsi="Consolas" w:cs="Consolas"/>
+          <w:color w:val="0000FF"/>
+          <w:sz w:val="19"/>
+          <w:szCs w:val="19"/>
+          <w:highlight w:val="white"/>
+        </w:rPr>
+        <w:t>catch</w:t>
+      </w:r>
+    </w:p>
+    <w:p>
+      <w:pPr>
+        <w:autoSpaceDE w:val="0"/>
+        <w:autoSpaceDN w:val="0"/>
+        <w:adjustRightInd w:val="0"/>
+        <w:spacing w:after="0" w:line="240" w:lineRule="auto"/>
+        <w:rPr>
+          <w:rFonts w:ascii="Consolas" w:hAnsi="Consolas" w:cs="Consolas"/>
+          <w:color w:val="000000"/>
+          <w:sz w:val="19"/>
+          <w:szCs w:val="19"/>
+          <w:highlight w:val="white"/>
+        </w:rPr>
+      </w:pPr>
+      <w:r>
+        <w:rPr>
+          <w:rFonts w:ascii="Consolas" w:hAnsi="Consolas" w:cs="Consolas"/>
+          <w:color w:val="000000"/>
+          <w:sz w:val="19"/>
+          <w:szCs w:val="19"/>
+          <w:highlight w:val="white"/>
+        </w:rPr>
+        <w:t xml:space="preserve">            {</w:t>
+      </w:r>
+    </w:p>
+    <w:p>
+      <w:pPr>
+        <w:autoSpaceDE w:val="0"/>
+        <w:autoSpaceDN w:val="0"/>
+        <w:adjustRightInd w:val="0"/>
+        <w:spacing w:after="0" w:line="240" w:lineRule="auto"/>
+        <w:rPr>
+          <w:rFonts w:ascii="Consolas" w:hAnsi="Consolas" w:cs="Consolas"/>
+          <w:color w:val="000000"/>
+          <w:sz w:val="19"/>
+          <w:szCs w:val="19"/>
+          <w:highlight w:val="white"/>
+        </w:rPr>
+      </w:pPr>
+      <w:r>
+        <w:rPr>
+          <w:rFonts w:ascii="Consolas" w:hAnsi="Consolas" w:cs="Consolas"/>
+          <w:color w:val="000000"/>
+          <w:sz w:val="19"/>
+          <w:szCs w:val="19"/>
+          <w:highlight w:val="white"/>
+        </w:rPr>
+        <w:t xml:space="preserve">                </w:t>
+      </w:r>
+      <w:r>
+        <w:rPr>
+          <w:rFonts w:ascii="Consolas" w:hAnsi="Consolas" w:cs="Consolas"/>
+          <w:color w:val="0000FF"/>
+          <w:sz w:val="19"/>
+          <w:szCs w:val="19"/>
+          <w:highlight w:val="white"/>
+        </w:rPr>
+        <w:t>throw</w:t>
+      </w:r>
+      <w:r>
+        <w:rPr>
+          <w:rFonts w:ascii="Consolas" w:hAnsi="Consolas" w:cs="Consolas"/>
+          <w:color w:val="000000"/>
+          <w:sz w:val="19"/>
+          <w:szCs w:val="19"/>
+          <w:highlight w:val="white"/>
+        </w:rPr>
+        <w:t>;</w:t>
+      </w:r>
+    </w:p>
+    <w:p>
+      <w:pPr>
+        <w:autoSpaceDE w:val="0"/>
+        <w:autoSpaceDN w:val="0"/>
+        <w:adjustRightInd w:val="0"/>
+        <w:spacing w:after="0" w:line="240" w:lineRule="auto"/>
+        <w:rPr>
+          <w:rFonts w:ascii="Consolas" w:hAnsi="Consolas" w:cs="Consolas"/>
+          <w:color w:val="000000"/>
+          <w:sz w:val="19"/>
+          <w:szCs w:val="19"/>
+          <w:highlight w:val="white"/>
+        </w:rPr>
+      </w:pPr>
+      <w:r>
+        <w:rPr>
+          <w:rFonts w:ascii="Consolas" w:hAnsi="Consolas" w:cs="Consolas"/>
+          <w:color w:val="000000"/>
+          <w:sz w:val="19"/>
+          <w:szCs w:val="19"/>
+          <w:highlight w:val="white"/>
+        </w:rPr>
+        <w:t xml:space="preserve">            }</w:t>
+      </w:r>
+    </w:p>
+    <w:p>
+      <w:pPr>
+        <w:autoSpaceDE w:val="0"/>
+        <w:autoSpaceDN w:val="0"/>
+        <w:adjustRightInd w:val="0"/>
+        <w:spacing w:after="0" w:line="240" w:lineRule="auto"/>
+        <w:rPr>
+          <w:rFonts w:ascii="Consolas" w:hAnsi="Consolas" w:cs="Consolas"/>
+          <w:color w:val="000000"/>
+          <w:sz w:val="19"/>
+          <w:szCs w:val="19"/>
+          <w:highlight w:val="white"/>
+        </w:rPr>
+      </w:pPr>
+      <w:r>
+        <w:rPr>
+          <w:rFonts w:ascii="Consolas" w:hAnsi="Consolas" w:cs="Consolas"/>
+          <w:color w:val="000000"/>
+          <w:sz w:val="19"/>
+          <w:szCs w:val="19"/>
+          <w:highlight w:val="white"/>
+        </w:rPr>
+        <w:t xml:space="preserve">        }</w:t>
+      </w:r>
+    </w:p>
+    <w:p>
+      <w:pPr>
+        <w:autoSpaceDE w:val="0"/>
+        <w:autoSpaceDN w:val="0"/>
+        <w:adjustRightInd w:val="0"/>
+        <w:spacing w:after="0" w:line="240" w:lineRule="auto"/>
+        <w:rPr>
+          <w:rFonts w:ascii="Consolas" w:hAnsi="Consolas" w:cs="Consolas"/>
+          <w:color w:val="000000"/>
+          <w:sz w:val="19"/>
+          <w:szCs w:val="19"/>
+          <w:highlight w:val="white"/>
+        </w:rPr>
+      </w:pPr>
+      <w:r>
+        <w:rPr>
+          <w:rFonts w:ascii="Consolas" w:hAnsi="Consolas" w:cs="Consolas"/>
+          <w:color w:val="000000"/>
+          <w:sz w:val="19"/>
+          <w:szCs w:val="19"/>
+          <w:highlight w:val="white"/>
+        </w:rPr>
+        <w:t xml:space="preserve">        </w:t>
+      </w:r>
+      <w:r>
+        <w:rPr>
+          <w:rFonts w:ascii="Consolas" w:hAnsi="Consolas" w:cs="Consolas"/>
+          <w:color w:val="008000"/>
+          <w:sz w:val="19"/>
+          <w:szCs w:val="19"/>
+          <w:highlight w:val="white"/>
+        </w:rPr>
+        <w:t xml:space="preserve">//Get the details of a </w:t>
+      </w:r>
+      <w:proofErr w:type="gramStart"/>
+      <w:r>
+        <w:rPr>
+          <w:rFonts w:ascii="Consolas" w:hAnsi="Consolas" w:cs="Consolas"/>
+          <w:color w:val="008000"/>
+          <w:sz w:val="19"/>
+          <w:szCs w:val="19"/>
+          <w:highlight w:val="white"/>
+        </w:rPr>
+        <w:t>particular patient</w:t>
+      </w:r>
+      <w:proofErr w:type="gramEnd"/>
+      <w:r>
+        <w:rPr>
+          <w:rFonts w:ascii="Consolas" w:hAnsi="Consolas" w:cs="Consolas"/>
+          <w:color w:val="008000"/>
+          <w:sz w:val="19"/>
+          <w:szCs w:val="19"/>
+          <w:highlight w:val="white"/>
+        </w:rPr>
+        <w:t xml:space="preserve">    </w:t>
+      </w:r>
+    </w:p>
+    <w:p>
+      <w:pPr>
+        <w:autoSpaceDE w:val="0"/>
+        <w:autoSpaceDN w:val="0"/>
+        <w:adjustRightInd w:val="0"/>
+        <w:spacing w:after="0" w:line="240" w:lineRule="auto"/>
+        <w:rPr>
+          <w:rFonts w:ascii="Consolas" w:hAnsi="Consolas" w:cs="Consolas"/>
+          <w:color w:val="000000"/>
+          <w:sz w:val="19"/>
+          <w:szCs w:val="19"/>
+          <w:highlight w:val="white"/>
+        </w:rPr>
+      </w:pPr>
+      <w:r>
+        <w:rPr>
+          <w:rFonts w:ascii="Consolas" w:hAnsi="Consolas" w:cs="Consolas"/>
+          <w:color w:val="000000"/>
+          <w:sz w:val="19"/>
+          <w:szCs w:val="19"/>
+          <w:highlight w:val="white"/>
+        </w:rPr>
+        <w:t xml:space="preserve">        </w:t>
+      </w:r>
+      <w:r>
+        <w:rPr>
+          <w:rFonts w:ascii="Consolas" w:hAnsi="Consolas" w:cs="Consolas"/>
+          <w:color w:val="0000FF"/>
+          <w:sz w:val="19"/>
+          <w:szCs w:val="19"/>
+          <w:highlight w:val="white"/>
+        </w:rPr>
+        <w:t>public</w:t>
+      </w:r>
+      <w:r>
+        <w:rPr>
+          <w:rFonts w:ascii="Consolas" w:hAnsi="Consolas" w:cs="Consolas"/>
+          <w:color w:val="000000"/>
+          <w:sz w:val="19"/>
+          <w:szCs w:val="19"/>
+          <w:highlight w:val="white"/>
+        </w:rPr>
+        <w:t xml:space="preserve"> Patient </w:t>
+      </w:r>
+      <w:proofErr w:type="spellStart"/>
+      <w:proofErr w:type="gramStart"/>
+      <w:r>
+        <w:rPr>
+          <w:rFonts w:ascii="Consolas" w:hAnsi="Consolas" w:cs="Consolas"/>
+          <w:color w:val="000000"/>
+          <w:sz w:val="19"/>
+          <w:szCs w:val="19"/>
+          <w:highlight w:val="white"/>
+        </w:rPr>
+        <w:t>GetPatientData</w:t>
+      </w:r>
+      <w:proofErr w:type="spellEnd"/>
+      <w:r>
+        <w:rPr>
+          <w:rFonts w:ascii="Consolas" w:hAnsi="Consolas" w:cs="Consolas"/>
+          <w:color w:val="000000"/>
+          <w:sz w:val="19"/>
+          <w:szCs w:val="19"/>
+          <w:highlight w:val="white"/>
+        </w:rPr>
+        <w:t>(</w:t>
+      </w:r>
+      <w:proofErr w:type="gramEnd"/>
+      <w:r>
+        <w:rPr>
+          <w:rFonts w:ascii="Consolas" w:hAnsi="Consolas" w:cs="Consolas"/>
+          <w:color w:val="0000FF"/>
+          <w:sz w:val="19"/>
+          <w:szCs w:val="19"/>
+          <w:highlight w:val="white"/>
+        </w:rPr>
+        <w:t>int</w:t>
+      </w:r>
+      <w:r>
+        <w:rPr>
+          <w:rFonts w:ascii="Consolas" w:hAnsi="Consolas" w:cs="Consolas"/>
+          <w:color w:val="000000"/>
+          <w:sz w:val="19"/>
+          <w:szCs w:val="19"/>
+          <w:highlight w:val="white"/>
+        </w:rPr>
+        <w:t xml:space="preserve"> id)</w:t>
+      </w:r>
+    </w:p>
+    <w:p>
+      <w:pPr>
+        <w:autoSpaceDE w:val="0"/>
+        <w:autoSpaceDN w:val="0"/>
+        <w:adjustRightInd w:val="0"/>
+        <w:spacing w:after="0" w:line="240" w:lineRule="auto"/>
+        <w:rPr>
+          <w:rFonts w:ascii="Consolas" w:hAnsi="Consolas" w:cs="Consolas"/>
+          <w:color w:val="000000"/>
+          <w:sz w:val="19"/>
+          <w:szCs w:val="19"/>
+          <w:highlight w:val="white"/>
+        </w:rPr>
+      </w:pPr>
+      <w:r>
+        <w:rPr>
+          <w:rFonts w:ascii="Consolas" w:hAnsi="Consolas" w:cs="Consolas"/>
+          <w:color w:val="000000"/>
+          <w:sz w:val="19"/>
+          <w:szCs w:val="19"/>
+          <w:highlight w:val="white"/>
+        </w:rPr>
+        <w:t xml:space="preserve">        {</w:t>
+      </w:r>
+    </w:p>
+    <w:p>
+      <w:pPr>
+        <w:autoSpaceDE w:val="0"/>
+        <w:autoSpaceDN w:val="0"/>
+        <w:adjustRightInd w:val="0"/>
+        <w:spacing w:after="0" w:line="240" w:lineRule="auto"/>
+        <w:rPr>
+          <w:rFonts w:ascii="Consolas" w:hAnsi="Consolas" w:cs="Consolas"/>
+          <w:color w:val="000000"/>
+          <w:sz w:val="19"/>
+          <w:szCs w:val="19"/>
+          <w:highlight w:val="white"/>
+        </w:rPr>
+      </w:pPr>
+      <w:r>
+        <w:rPr>
+          <w:rFonts w:ascii="Consolas" w:hAnsi="Consolas" w:cs="Consolas"/>
+          <w:color w:val="000000"/>
+          <w:sz w:val="19"/>
+          <w:szCs w:val="19"/>
+          <w:highlight w:val="white"/>
+        </w:rPr>
+        <w:t xml:space="preserve">            </w:t>
+      </w:r>
+      <w:r>
+        <w:rPr>
+          <w:rFonts w:ascii="Consolas" w:hAnsi="Consolas" w:cs="Consolas"/>
+          <w:color w:val="0000FF"/>
+          <w:sz w:val="19"/>
+          <w:szCs w:val="19"/>
+          <w:highlight w:val="white"/>
+        </w:rPr>
+        <w:t>try</w:t>
+      </w:r>
+    </w:p>
+    <w:p>
+      <w:pPr>
+        <w:autoSpaceDE w:val="0"/>
+        <w:autoSpaceDN w:val="0"/>
+        <w:adjustRightInd w:val="0"/>
+        <w:spacing w:after="0" w:line="240" w:lineRule="auto"/>
+        <w:rPr>
+          <w:rFonts w:ascii="Consolas" w:hAnsi="Consolas" w:cs="Consolas"/>
+          <w:color w:val="000000"/>
+          <w:sz w:val="19"/>
+          <w:szCs w:val="19"/>
+          <w:highlight w:val="white"/>
+        </w:rPr>
+      </w:pPr>
+      <w:r>
+        <w:rPr>
+          <w:rFonts w:ascii="Consolas" w:hAnsi="Consolas" w:cs="Consolas"/>
+          <w:color w:val="000000"/>
+          <w:sz w:val="19"/>
+          <w:szCs w:val="19"/>
+          <w:highlight w:val="white"/>
+        </w:rPr>
+        <w:t xml:space="preserve">            {</w:t>
+      </w:r>
+    </w:p>
+    <w:p>
+      <w:pPr>
+        <w:autoSpaceDE w:val="0"/>
+        <w:autoSpaceDN w:val="0"/>
+        <w:adjustRightInd w:val="0"/>
+        <w:spacing w:after="0" w:line="240" w:lineRule="auto"/>
+        <w:rPr>
+          <w:rFonts w:ascii="Consolas" w:hAnsi="Consolas" w:cs="Consolas"/>
+          <w:color w:val="000000"/>
+          <w:sz w:val="19"/>
+          <w:szCs w:val="19"/>
+          <w:highlight w:val="white"/>
+        </w:rPr>
+      </w:pPr>
+      <w:r>
+        <w:rPr>
+          <w:rFonts w:ascii="Consolas" w:hAnsi="Consolas" w:cs="Consolas"/>
+          <w:color w:val="000000"/>
+          <w:sz w:val="19"/>
+          <w:szCs w:val="19"/>
+          <w:highlight w:val="white"/>
+        </w:rPr>
+        <w:t xml:space="preserve">                </w:t>
+      </w:r>
+      <w:r>
+        <w:rPr>
+          <w:rFonts w:ascii="Consolas" w:hAnsi="Consolas" w:cs="Consolas"/>
+          <w:color w:val="0000FF"/>
+          <w:sz w:val="19"/>
+          <w:szCs w:val="19"/>
+          <w:highlight w:val="white"/>
+        </w:rPr>
+        <w:t>return</w:t>
+      </w:r>
+      <w:r>
+        <w:rPr>
+          <w:rFonts w:ascii="Consolas" w:hAnsi="Consolas" w:cs="Consolas"/>
+          <w:color w:val="000000"/>
+          <w:sz w:val="19"/>
+          <w:szCs w:val="19"/>
+          <w:highlight w:val="white"/>
+        </w:rPr>
+        <w:t xml:space="preserve"> </w:t>
+      </w:r>
+      <w:r>
+        <w:rPr>
+          <w:rFonts w:ascii="Consolas" w:hAnsi="Consolas" w:cs="Consolas"/>
+          <w:color w:val="008000"/>
+          <w:sz w:val="19"/>
+          <w:szCs w:val="19"/>
+          <w:highlight w:val="white"/>
+        </w:rPr>
+        <w:t xml:space="preserve">// </w:t>
+      </w:r>
+      <w:r>
+        <w:rPr>
+          <w:rFonts w:ascii="Consolas" w:hAnsi="Consolas" w:cs="Consolas"/>
+          <w:b/>
+          <w:bCs/>
+          <w:color w:val="008DD9"/>
+          <w:sz w:val="19"/>
+          <w:szCs w:val="19"/>
+          <w:highlight w:val="white"/>
+        </w:rPr>
+        <w:t>TODO 4: RETURN DETAILS ABOUT PATIENT TO DATABASE</w:t>
+      </w:r>
+    </w:p>
+    <w:p>
+      <w:pPr>
+        <w:autoSpaceDE w:val="0"/>
+        <w:autoSpaceDN w:val="0"/>
+        <w:adjustRightInd w:val="0"/>
+        <w:spacing w:after="0" w:line="240" w:lineRule="auto"/>
+        <w:rPr>
+          <w:rFonts w:ascii="Consolas" w:hAnsi="Consolas" w:cs="Consolas"/>
+          <w:color w:val="000000"/>
+          <w:sz w:val="19"/>
+          <w:szCs w:val="19"/>
+          <w:highlight w:val="white"/>
+        </w:rPr>
+      </w:pPr>
+      <w:r>
+        <w:rPr>
+          <w:rFonts w:ascii="Consolas" w:hAnsi="Consolas" w:cs="Consolas"/>
+          <w:color w:val="000000"/>
+          <w:sz w:val="19"/>
+          <w:szCs w:val="19"/>
+          <w:highlight w:val="white"/>
+        </w:rPr>
+        <w:t xml:space="preserve">            }</w:t>
+      </w:r>
+    </w:p>
+    <w:p>
+      <w:pPr>
+        <w:autoSpaceDE w:val="0"/>
+        <w:autoSpaceDN w:val="0"/>
+        <w:adjustRightInd w:val="0"/>
+        <w:spacing w:after="0" w:line="240" w:lineRule="auto"/>
+        <w:rPr>
+          <w:rFonts w:ascii="Consolas" w:hAnsi="Consolas" w:cs="Consolas"/>
+          <w:color w:val="000000"/>
+          <w:sz w:val="19"/>
+          <w:szCs w:val="19"/>
+          <w:highlight w:val="white"/>
+        </w:rPr>
+      </w:pPr>
+      <w:r>
+        <w:rPr>
+          <w:rFonts w:ascii="Consolas" w:hAnsi="Consolas" w:cs="Consolas"/>
+          <w:color w:val="000000"/>
+          <w:sz w:val="19"/>
+          <w:szCs w:val="19"/>
+          <w:highlight w:val="white"/>
+        </w:rPr>
+        <w:t xml:space="preserve">            </w:t>
+      </w:r>
+      <w:r>
+        <w:rPr>
+          <w:rFonts w:ascii="Consolas" w:hAnsi="Consolas" w:cs="Consolas"/>
+          <w:color w:val="0000FF"/>
+          <w:sz w:val="19"/>
+          <w:szCs w:val="19"/>
+          <w:highlight w:val="white"/>
+        </w:rPr>
+        <w:t>catch</w:t>
+      </w:r>
+    </w:p>
+    <w:p>
+      <w:pPr>
+        <w:autoSpaceDE w:val="0"/>
+        <w:autoSpaceDN w:val="0"/>
+        <w:adjustRightInd w:val="0"/>
+        <w:spacing w:after="0" w:line="240" w:lineRule="auto"/>
+        <w:rPr>
+          <w:rFonts w:ascii="Consolas" w:hAnsi="Consolas" w:cs="Consolas"/>
+          <w:color w:val="000000"/>
+          <w:sz w:val="19"/>
+          <w:szCs w:val="19"/>
+          <w:highlight w:val="white"/>
+        </w:rPr>
+      </w:pPr>
+      <w:r>
+        <w:rPr>
+          <w:rFonts w:ascii="Consolas" w:hAnsi="Consolas" w:cs="Consolas"/>
+          <w:color w:val="000000"/>
+          <w:sz w:val="19"/>
+          <w:szCs w:val="19"/>
+          <w:highlight w:val="white"/>
+        </w:rPr>
+        <w:t xml:space="preserve">            {</w:t>
+      </w:r>
+    </w:p>
+    <w:p>
+      <w:pPr>
+        <w:autoSpaceDE w:val="0"/>
+        <w:autoSpaceDN w:val="0"/>
+        <w:adjustRightInd w:val="0"/>
+        <w:spacing w:after="0" w:line="240" w:lineRule="auto"/>
+        <w:rPr>
+          <w:rFonts w:ascii="Consolas" w:hAnsi="Consolas" w:cs="Consolas"/>
+          <w:color w:val="000000"/>
+          <w:sz w:val="19"/>
+          <w:szCs w:val="19"/>
+          <w:highlight w:val="white"/>
+        </w:rPr>
+      </w:pPr>
+      <w:r>
+        <w:rPr>
+          <w:rFonts w:ascii="Consolas" w:hAnsi="Consolas" w:cs="Consolas"/>
+          <w:color w:val="000000"/>
+          <w:sz w:val="19"/>
+          <w:szCs w:val="19"/>
+          <w:highlight w:val="white"/>
+        </w:rPr>
+        <w:t xml:space="preserve">                </w:t>
+      </w:r>
+      <w:r>
+        <w:rPr>
+          <w:rFonts w:ascii="Consolas" w:hAnsi="Consolas" w:cs="Consolas"/>
+          <w:color w:val="0000FF"/>
+          <w:sz w:val="19"/>
+          <w:szCs w:val="19"/>
+          <w:highlight w:val="white"/>
+        </w:rPr>
+        <w:t>throw</w:t>
+      </w:r>
+      <w:r>
+        <w:rPr>
+          <w:rFonts w:ascii="Consolas" w:hAnsi="Consolas" w:cs="Consolas"/>
+          <w:color w:val="000000"/>
+          <w:sz w:val="19"/>
+          <w:szCs w:val="19"/>
+          <w:highlight w:val="white"/>
+        </w:rPr>
+        <w:t>;</w:t>
+      </w:r>
+    </w:p>
+    <w:p>
+      <w:pPr>
+        <w:autoSpaceDE w:val="0"/>
+        <w:autoSpaceDN w:val="0"/>
+        <w:adjustRightInd w:val="0"/>
+        <w:spacing w:after="0" w:line="240" w:lineRule="auto"/>
+        <w:rPr>
+          <w:rFonts w:ascii="Consolas" w:hAnsi="Consolas" w:cs="Consolas"/>
+          <w:color w:val="000000"/>
+          <w:sz w:val="19"/>
+          <w:szCs w:val="19"/>
+          <w:highlight w:val="white"/>
+        </w:rPr>
+      </w:pPr>
+      <w:r>
+        <w:rPr>
+          <w:rFonts w:ascii="Consolas" w:hAnsi="Consolas" w:cs="Consolas"/>
+          <w:color w:val="000000"/>
+          <w:sz w:val="19"/>
+          <w:szCs w:val="19"/>
+          <w:highlight w:val="white"/>
+        </w:rPr>
+        <w:t xml:space="preserve">            }</w:t>
+      </w:r>
+    </w:p>
+    <w:p>
+      <w:pPr>
+        <w:autoSpaceDE w:val="0"/>
+        <w:autoSpaceDN w:val="0"/>
+        <w:adjustRightInd w:val="0"/>
+        <w:spacing w:after="0" w:line="240" w:lineRule="auto"/>
+        <w:rPr>
+          <w:rFonts w:ascii="Consolas" w:hAnsi="Consolas" w:cs="Consolas"/>
+          <w:color w:val="000000"/>
+          <w:sz w:val="19"/>
+          <w:szCs w:val="19"/>
+          <w:highlight w:val="white"/>
+        </w:rPr>
+      </w:pPr>
+      <w:r>
+        <w:rPr>
+          <w:rFonts w:ascii="Consolas" w:hAnsi="Consolas" w:cs="Consolas"/>
+          <w:color w:val="000000"/>
+          <w:sz w:val="19"/>
+          <w:szCs w:val="19"/>
+          <w:highlight w:val="white"/>
+        </w:rPr>
+        <w:t xml:space="preserve">        }</w:t>
+      </w:r>
+    </w:p>
+    <w:p>
+      <w:pPr>
+        <w:autoSpaceDE w:val="0"/>
+        <w:autoSpaceDN w:val="0"/>
+        <w:adjustRightInd w:val="0"/>
+        <w:spacing w:after="0" w:line="240" w:lineRule="auto"/>
+        <w:rPr>
+          <w:rFonts w:ascii="Consolas" w:hAnsi="Consolas" w:cs="Consolas"/>
+          <w:color w:val="000000"/>
+          <w:sz w:val="19"/>
+          <w:szCs w:val="19"/>
+          <w:highlight w:val="white"/>
+        </w:rPr>
+      </w:pPr>
+      <w:r>
+        <w:rPr>
+          <w:rFonts w:ascii="Consolas" w:hAnsi="Consolas" w:cs="Consolas"/>
+          <w:color w:val="000000"/>
+          <w:sz w:val="19"/>
+          <w:szCs w:val="19"/>
+          <w:highlight w:val="white"/>
+        </w:rPr>
+        <w:t xml:space="preserve">        </w:t>
+      </w:r>
+      <w:r>
+        <w:rPr>
+          <w:rFonts w:ascii="Consolas" w:hAnsi="Consolas" w:cs="Consolas"/>
+          <w:color w:val="008000"/>
+          <w:sz w:val="19"/>
+          <w:szCs w:val="19"/>
+          <w:highlight w:val="white"/>
+        </w:rPr>
+        <w:t xml:space="preserve">//To Delete the record of a </w:t>
+      </w:r>
+      <w:proofErr w:type="gramStart"/>
+      <w:r>
+        <w:rPr>
+          <w:rFonts w:ascii="Consolas" w:hAnsi="Consolas" w:cs="Consolas"/>
+          <w:color w:val="008000"/>
+          <w:sz w:val="19"/>
+          <w:szCs w:val="19"/>
+          <w:highlight w:val="white"/>
+        </w:rPr>
+        <w:t>particular patient</w:t>
+      </w:r>
+      <w:proofErr w:type="gramEnd"/>
+      <w:r>
+        <w:rPr>
+          <w:rFonts w:ascii="Consolas" w:hAnsi="Consolas" w:cs="Consolas"/>
+          <w:color w:val="008000"/>
+          <w:sz w:val="19"/>
+          <w:szCs w:val="19"/>
+          <w:highlight w:val="white"/>
+        </w:rPr>
+        <w:t xml:space="preserve">    </w:t>
+      </w:r>
+    </w:p>
+    <w:p>
+      <w:pPr>
+        <w:autoSpaceDE w:val="0"/>
+        <w:autoSpaceDN w:val="0"/>
+        <w:adjustRightInd w:val="0"/>
+        <w:spacing w:after="0" w:line="240" w:lineRule="auto"/>
+        <w:rPr>
+          <w:rFonts w:ascii="Consolas" w:hAnsi="Consolas" w:cs="Consolas"/>
+          <w:color w:val="000000"/>
+          <w:sz w:val="19"/>
+          <w:szCs w:val="19"/>
+          <w:highlight w:val="white"/>
+        </w:rPr>
+      </w:pPr>
+      <w:r>
+        <w:rPr>
+          <w:rFonts w:ascii="Consolas" w:hAnsi="Consolas" w:cs="Consolas"/>
+          <w:color w:val="000000"/>
+          <w:sz w:val="19"/>
+          <w:szCs w:val="19"/>
+          <w:highlight w:val="white"/>
+        </w:rPr>
+        <w:t xml:space="preserve">        </w:t>
+      </w:r>
+      <w:r>
+        <w:rPr>
+          <w:rFonts w:ascii="Consolas" w:hAnsi="Consolas" w:cs="Consolas"/>
+          <w:color w:val="0000FF"/>
+          <w:sz w:val="19"/>
+          <w:szCs w:val="19"/>
+          <w:highlight w:val="white"/>
+        </w:rPr>
+        <w:t>public</w:t>
+      </w:r>
+      <w:r>
+        <w:rPr>
+          <w:rFonts w:ascii="Consolas" w:hAnsi="Consolas" w:cs="Consolas"/>
+          <w:color w:val="000000"/>
+          <w:sz w:val="19"/>
+          <w:szCs w:val="19"/>
+          <w:highlight w:val="white"/>
+        </w:rPr>
+        <w:t xml:space="preserve"> </w:t>
+      </w:r>
+      <w:r>
+        <w:rPr>
+          <w:rFonts w:ascii="Consolas" w:hAnsi="Consolas" w:cs="Consolas"/>
+          <w:color w:val="0000FF"/>
+          <w:sz w:val="19"/>
+          <w:szCs w:val="19"/>
+          <w:highlight w:val="white"/>
+        </w:rPr>
+        <w:t>int</w:t>
+      </w:r>
+      <w:r>
+        <w:rPr>
+          <w:rFonts w:ascii="Consolas" w:hAnsi="Consolas" w:cs="Consolas"/>
+          <w:color w:val="000000"/>
+          <w:sz w:val="19"/>
+          <w:szCs w:val="19"/>
+          <w:highlight w:val="white"/>
+        </w:rPr>
+        <w:t xml:space="preserve"> </w:t>
+      </w:r>
+      <w:proofErr w:type="spellStart"/>
+      <w:proofErr w:type="gramStart"/>
+      <w:r>
+        <w:rPr>
+          <w:rFonts w:ascii="Consolas" w:hAnsi="Consolas" w:cs="Consolas"/>
+          <w:color w:val="000000"/>
+          <w:sz w:val="19"/>
+          <w:szCs w:val="19"/>
+          <w:highlight w:val="white"/>
+        </w:rPr>
+        <w:t>DeletePatient</w:t>
+      </w:r>
+      <w:proofErr w:type="spellEnd"/>
+      <w:r>
+        <w:rPr>
+          <w:rFonts w:ascii="Consolas" w:hAnsi="Consolas" w:cs="Consolas"/>
+          <w:color w:val="000000"/>
+          <w:sz w:val="19"/>
+          <w:szCs w:val="19"/>
+          <w:highlight w:val="white"/>
+        </w:rPr>
+        <w:t>(</w:t>
+      </w:r>
+      <w:proofErr w:type="gramEnd"/>
+      <w:r>
+        <w:rPr>
+          <w:rFonts w:ascii="Consolas" w:hAnsi="Consolas" w:cs="Consolas"/>
+          <w:color w:val="0000FF"/>
+          <w:sz w:val="19"/>
+          <w:szCs w:val="19"/>
+          <w:highlight w:val="white"/>
+        </w:rPr>
+        <w:t>int</w:t>
+      </w:r>
+      <w:r>
+        <w:rPr>
+          <w:rFonts w:ascii="Consolas" w:hAnsi="Consolas" w:cs="Consolas"/>
+          <w:color w:val="000000"/>
+          <w:sz w:val="19"/>
+          <w:szCs w:val="19"/>
+          <w:highlight w:val="white"/>
+        </w:rPr>
+        <w:t xml:space="preserve"> id)</w:t>
+      </w:r>
+    </w:p>
+    <w:p>
+      <w:pPr>
+        <w:autoSpaceDE w:val="0"/>
+        <w:autoSpaceDN w:val="0"/>
+        <w:adjustRightInd w:val="0"/>
+        <w:spacing w:after="0" w:line="240" w:lineRule="auto"/>
+        <w:rPr>
+          <w:rFonts w:ascii="Consolas" w:hAnsi="Consolas" w:cs="Consolas"/>
+          <w:color w:val="000000"/>
+          <w:sz w:val="19"/>
+          <w:szCs w:val="19"/>
+          <w:highlight w:val="white"/>
+        </w:rPr>
+      </w:pPr>
+      <w:r>
+        <w:rPr>
+          <w:rFonts w:ascii="Consolas" w:hAnsi="Consolas" w:cs="Consolas"/>
+          <w:color w:val="000000"/>
+          <w:sz w:val="19"/>
+          <w:szCs w:val="19"/>
+          <w:highlight w:val="white"/>
+        </w:rPr>
+        <w:t xml:space="preserve">        {</w:t>
+      </w:r>
+    </w:p>
+    <w:p>
+      <w:pPr>
+        <w:autoSpaceDE w:val="0"/>
+        <w:autoSpaceDN w:val="0"/>
+        <w:adjustRightInd w:val="0"/>
+        <w:spacing w:after="0" w:line="240" w:lineRule="auto"/>
+        <w:rPr>
+          <w:rFonts w:ascii="Consolas" w:hAnsi="Consolas" w:cs="Consolas"/>
+          <w:color w:val="000000"/>
+          <w:sz w:val="19"/>
+          <w:szCs w:val="19"/>
+          <w:highlight w:val="white"/>
+        </w:rPr>
+      </w:pPr>
+      <w:r>
+        <w:rPr>
+          <w:rFonts w:ascii="Consolas" w:hAnsi="Consolas" w:cs="Consolas"/>
+          <w:color w:val="000000"/>
+          <w:sz w:val="19"/>
+          <w:szCs w:val="19"/>
+          <w:highlight w:val="white"/>
+        </w:rPr>
+        <w:t xml:space="preserve">            </w:t>
+      </w:r>
+      <w:r>
+        <w:rPr>
+          <w:rFonts w:ascii="Consolas" w:hAnsi="Consolas" w:cs="Consolas"/>
+          <w:color w:val="0000FF"/>
+          <w:sz w:val="19"/>
+          <w:szCs w:val="19"/>
+          <w:highlight w:val="white"/>
+        </w:rPr>
+        <w:t>try</w:t>
+      </w:r>
+    </w:p>
+    <w:p>
+      <w:pPr>
+        <w:autoSpaceDE w:val="0"/>
+        <w:autoSpaceDN w:val="0"/>
+        <w:adjustRightInd w:val="0"/>
+        <w:spacing w:after="0" w:line="240" w:lineRule="auto"/>
+        <w:rPr>
+          <w:rFonts w:ascii="Consolas" w:hAnsi="Consolas" w:cs="Consolas"/>
+          <w:color w:val="000000"/>
+          <w:sz w:val="19"/>
+          <w:szCs w:val="19"/>
+          <w:highlight w:val="white"/>
+        </w:rPr>
+      </w:pPr>
+      <w:r>
+        <w:rPr>
+          <w:rFonts w:ascii="Consolas" w:hAnsi="Consolas" w:cs="Consolas"/>
+          <w:color w:val="000000"/>
+          <w:sz w:val="19"/>
+          <w:szCs w:val="19"/>
+          <w:highlight w:val="white"/>
+        </w:rPr>
+        <w:t xml:space="preserve">            {</w:t>
+      </w:r>
+    </w:p>
+    <w:p>
+      <w:pPr>
+        <w:autoSpaceDE w:val="0"/>
+        <w:autoSpaceDN w:val="0"/>
+        <w:adjustRightInd w:val="0"/>
+        <w:spacing w:after="0" w:line="240" w:lineRule="auto"/>
+        <w:rPr>
+          <w:rFonts w:ascii="Consolas" w:hAnsi="Consolas" w:cs="Consolas"/>
+          <w:color w:val="000000"/>
+          <w:sz w:val="19"/>
+          <w:szCs w:val="19"/>
+          <w:highlight w:val="white"/>
+        </w:rPr>
+      </w:pPr>
+      <w:r>
+        <w:rPr>
+          <w:rFonts w:ascii="Consolas" w:hAnsi="Consolas" w:cs="Consolas"/>
+          <w:color w:val="000000"/>
+          <w:sz w:val="19"/>
+          <w:szCs w:val="19"/>
+          <w:highlight w:val="white"/>
+        </w:rPr>
+        <w:t xml:space="preserve">                </w:t>
+      </w:r>
+      <w:r>
+        <w:rPr>
+          <w:rFonts w:ascii="Consolas" w:hAnsi="Consolas" w:cs="Consolas"/>
+          <w:color w:val="008000"/>
+          <w:sz w:val="19"/>
+          <w:szCs w:val="19"/>
+          <w:highlight w:val="white"/>
+        </w:rPr>
+        <w:t xml:space="preserve">// </w:t>
+      </w:r>
+      <w:r>
+        <w:rPr>
+          <w:rFonts w:ascii="Consolas" w:hAnsi="Consolas" w:cs="Consolas"/>
+          <w:b/>
+          <w:bCs/>
+          <w:color w:val="008DD9"/>
+          <w:sz w:val="19"/>
+          <w:szCs w:val="19"/>
+          <w:highlight w:val="white"/>
+        </w:rPr>
+        <w:t>TODO 5: DELETE PATIENT</w:t>
+      </w:r>
+    </w:p>
+    <w:p>
+      <w:pPr>
+        <w:autoSpaceDE w:val="0"/>
+        <w:autoSpaceDN w:val="0"/>
+        <w:adjustRightInd w:val="0"/>
+        <w:spacing w:after="0" w:line="240" w:lineRule="auto"/>
+        <w:rPr>
+          <w:rFonts w:ascii="Consolas" w:hAnsi="Consolas" w:cs="Consolas"/>
+          <w:color w:val="000000"/>
+          <w:sz w:val="19"/>
+          <w:szCs w:val="19"/>
+          <w:highlight w:val="white"/>
+        </w:rPr>
+      </w:pPr>
+      <w:r>
+        <w:rPr>
+          <w:rFonts w:ascii="Consolas" w:hAnsi="Consolas" w:cs="Consolas"/>
+          <w:color w:val="000000"/>
+          <w:sz w:val="19"/>
+          <w:szCs w:val="19"/>
+          <w:highlight w:val="white"/>
+        </w:rPr>
+        <w:t xml:space="preserve">                </w:t>
+      </w:r>
+      <w:r>
+        <w:rPr>
+          <w:rFonts w:ascii="Consolas" w:hAnsi="Consolas" w:cs="Consolas"/>
+          <w:color w:val="0000FF"/>
+          <w:sz w:val="19"/>
+          <w:szCs w:val="19"/>
+          <w:highlight w:val="white"/>
+        </w:rPr>
+        <w:t>return</w:t>
+      </w:r>
+      <w:r>
+        <w:rPr>
+          <w:rFonts w:ascii="Consolas" w:hAnsi="Consolas" w:cs="Consolas"/>
+          <w:color w:val="000000"/>
+          <w:sz w:val="19"/>
+          <w:szCs w:val="19"/>
+          <w:highlight w:val="white"/>
+        </w:rPr>
+        <w:t xml:space="preserve"> 1;</w:t>
+      </w:r>
+    </w:p>
+    <w:p>
+      <w:pPr>
+        <w:autoSpaceDE w:val="0"/>
+        <w:autoSpaceDN w:val="0"/>
+        <w:adjustRightInd w:val="0"/>
+        <w:spacing w:after="0" w:line="240" w:lineRule="auto"/>
+        <w:rPr>
+          <w:rFonts w:ascii="Consolas" w:hAnsi="Consolas" w:cs="Consolas"/>
+          <w:color w:val="000000"/>
+          <w:sz w:val="19"/>
+          <w:szCs w:val="19"/>
+          <w:highlight w:val="white"/>
+        </w:rPr>
+      </w:pPr>
+      <w:r>
+        <w:rPr>
+          <w:rFonts w:ascii="Consolas" w:hAnsi="Consolas" w:cs="Consolas"/>
+          <w:color w:val="000000"/>
+          <w:sz w:val="19"/>
+          <w:szCs w:val="19"/>
+          <w:highlight w:val="white"/>
+        </w:rPr>
+        <w:t xml:space="preserve">            }</w:t>
+      </w:r>
+    </w:p>
+    <w:p>
+      <w:pPr>
+        <w:autoSpaceDE w:val="0"/>
+        <w:autoSpaceDN w:val="0"/>
+        <w:adjustRightInd w:val="0"/>
+        <w:spacing w:after="0" w:line="240" w:lineRule="auto"/>
+        <w:rPr>
+          <w:rFonts w:ascii="Consolas" w:hAnsi="Consolas" w:cs="Consolas"/>
+          <w:color w:val="000000"/>
+          <w:sz w:val="19"/>
+          <w:szCs w:val="19"/>
+          <w:highlight w:val="white"/>
+        </w:rPr>
+      </w:pPr>
+      <w:r>
+        <w:rPr>
+          <w:rFonts w:ascii="Consolas" w:hAnsi="Consolas" w:cs="Consolas"/>
+          <w:color w:val="000000"/>
+          <w:sz w:val="19"/>
+          <w:szCs w:val="19"/>
+          <w:highlight w:val="white"/>
+        </w:rPr>
+        <w:t xml:space="preserve">            </w:t>
+      </w:r>
+      <w:r>
+        <w:rPr>
+          <w:rFonts w:ascii="Consolas" w:hAnsi="Consolas" w:cs="Consolas"/>
+          <w:color w:val="0000FF"/>
+          <w:sz w:val="19"/>
+          <w:szCs w:val="19"/>
+          <w:highlight w:val="white"/>
+        </w:rPr>
+        <w:t>catch</w:t>
+      </w:r>
+    </w:p>
+    <w:p>
+      <w:pPr>
+        <w:autoSpaceDE w:val="0"/>
+        <w:autoSpaceDN w:val="0"/>
+        <w:adjustRightInd w:val="0"/>
+        <w:spacing w:after="0" w:line="240" w:lineRule="auto"/>
+        <w:rPr>
+          <w:rFonts w:ascii="Consolas" w:hAnsi="Consolas" w:cs="Consolas"/>
+          <w:color w:val="000000"/>
+          <w:sz w:val="19"/>
+          <w:szCs w:val="19"/>
+          <w:highlight w:val="white"/>
+        </w:rPr>
+      </w:pPr>
+      <w:r>
+        <w:rPr>
+          <w:rFonts w:ascii="Consolas" w:hAnsi="Consolas" w:cs="Consolas"/>
+          <w:color w:val="000000"/>
+          <w:sz w:val="19"/>
+          <w:szCs w:val="19"/>
+          <w:highlight w:val="white"/>
+        </w:rPr>
+        <w:t xml:space="preserve">            {</w:t>
+      </w:r>
+    </w:p>
+    <w:p>
+      <w:pPr>
+        <w:autoSpaceDE w:val="0"/>
+        <w:autoSpaceDN w:val="0"/>
+        <w:adjustRightInd w:val="0"/>
+        <w:spacing w:after="0" w:line="240" w:lineRule="auto"/>
+        <w:rPr>
+          <w:rFonts w:ascii="Consolas" w:hAnsi="Consolas" w:cs="Consolas"/>
+          <w:color w:val="000000"/>
+          <w:sz w:val="19"/>
+          <w:szCs w:val="19"/>
+          <w:highlight w:val="white"/>
+        </w:rPr>
+      </w:pPr>
+      <w:r>
+        <w:rPr>
+          <w:rFonts w:ascii="Consolas" w:hAnsi="Consolas" w:cs="Consolas"/>
+          <w:color w:val="000000"/>
+          <w:sz w:val="19"/>
+          <w:szCs w:val="19"/>
+          <w:highlight w:val="white"/>
+        </w:rPr>
+        <w:t xml:space="preserve">                </w:t>
+      </w:r>
+      <w:r>
+        <w:rPr>
+          <w:rFonts w:ascii="Consolas" w:hAnsi="Consolas" w:cs="Consolas"/>
+          <w:color w:val="0000FF"/>
+          <w:sz w:val="19"/>
+          <w:szCs w:val="19"/>
+          <w:highlight w:val="white"/>
+        </w:rPr>
+        <w:t>throw</w:t>
+      </w:r>
+      <w:r>
+        <w:rPr>
+          <w:rFonts w:ascii="Consolas" w:hAnsi="Consolas" w:cs="Consolas"/>
+          <w:color w:val="000000"/>
+          <w:sz w:val="19"/>
+          <w:szCs w:val="19"/>
+          <w:highlight w:val="white"/>
+        </w:rPr>
+        <w:t>;</w:t>
+      </w:r>
+    </w:p>
+    <w:p>
+      <w:pPr>
+        <w:autoSpaceDE w:val="0"/>
+        <w:autoSpaceDN w:val="0"/>
+        <w:adjustRightInd w:val="0"/>
+        <w:spacing w:after="0" w:line="240" w:lineRule="auto"/>
+        <w:rPr>
+          <w:rFonts w:ascii="Consolas" w:hAnsi="Consolas" w:cs="Consolas"/>
+          <w:color w:val="000000"/>
+          <w:sz w:val="19"/>
+          <w:szCs w:val="19"/>
+          <w:highlight w:val="white"/>
+        </w:rPr>
+      </w:pPr>
+      <w:r>
+        <w:rPr>
+          <w:rFonts w:ascii="Consolas" w:hAnsi="Consolas" w:cs="Consolas"/>
+          <w:color w:val="000000"/>
+          <w:sz w:val="19"/>
+          <w:szCs w:val="19"/>
+          <w:highlight w:val="white"/>
+        </w:rPr>
+        <w:t xml:space="preserve">            }</w:t>
+      </w:r>
+    </w:p>
+    <w:p>
+      <w:pPr>
+        <w:autoSpaceDE w:val="0"/>
+        <w:autoSpaceDN w:val="0"/>
+        <w:adjustRightInd w:val="0"/>
+        <w:spacing w:after="0" w:line="240" w:lineRule="auto"/>
+        <w:rPr>
+          <w:rFonts w:ascii="Consolas" w:hAnsi="Consolas" w:cs="Consolas"/>
+          <w:color w:val="000000"/>
+          <w:sz w:val="19"/>
+          <w:szCs w:val="19"/>
+          <w:highlight w:val="white"/>
+        </w:rPr>
+      </w:pPr>
+      <w:r>
+        <w:rPr>
+          <w:rFonts w:ascii="Consolas" w:hAnsi="Consolas" w:cs="Consolas"/>
+          <w:color w:val="000000"/>
+          <w:sz w:val="19"/>
+          <w:szCs w:val="19"/>
+          <w:highlight w:val="white"/>
+        </w:rPr>
+        <w:t xml:space="preserve">        }</w:t>
+      </w:r>
+    </w:p>
+    <w:p>
+      <w:pPr>
+        <w:autoSpaceDE w:val="0"/>
+        <w:autoSpaceDN w:val="0"/>
+        <w:adjustRightInd w:val="0"/>
+        <w:spacing w:after="0" w:line="240" w:lineRule="auto"/>
+        <w:rPr>
+          <w:rFonts w:ascii="Consolas" w:hAnsi="Consolas" w:cs="Consolas"/>
+          <w:color w:val="000000"/>
+          <w:sz w:val="19"/>
+          <w:szCs w:val="19"/>
+          <w:highlight w:val="white"/>
+        </w:rPr>
+      </w:pPr>
+      <w:r>
+        <w:rPr>
+          <w:rFonts w:ascii="Consolas" w:hAnsi="Consolas" w:cs="Consolas"/>
+          <w:color w:val="000000"/>
+          <w:sz w:val="19"/>
+          <w:szCs w:val="19"/>
+          <w:highlight w:val="white"/>
+        </w:rPr>
+        <w:t xml:space="preserve">        </w:t>
+      </w:r>
+      <w:r>
+        <w:rPr>
+          <w:rFonts w:ascii="Consolas" w:hAnsi="Consolas" w:cs="Consolas"/>
+          <w:color w:val="008000"/>
+          <w:sz w:val="19"/>
+          <w:szCs w:val="19"/>
+          <w:highlight w:val="white"/>
+        </w:rPr>
+        <w:t xml:space="preserve">//To Get the list of Cities    </w:t>
+      </w:r>
+    </w:p>
+    <w:p>
+      <w:pPr>
+        <w:autoSpaceDE w:val="0"/>
+        <w:autoSpaceDN w:val="0"/>
+        <w:adjustRightInd w:val="0"/>
+        <w:spacing w:after="0" w:line="240" w:lineRule="auto"/>
+        <w:rPr>
+          <w:rFonts w:ascii="Consolas" w:hAnsi="Consolas" w:cs="Consolas"/>
+          <w:color w:val="000000"/>
+          <w:sz w:val="19"/>
+          <w:szCs w:val="19"/>
+          <w:highlight w:val="white"/>
+        </w:rPr>
+      </w:pPr>
+      <w:r>
+        <w:rPr>
+          <w:rFonts w:ascii="Consolas" w:hAnsi="Consolas" w:cs="Consolas"/>
+          <w:color w:val="000000"/>
+          <w:sz w:val="19"/>
+          <w:szCs w:val="19"/>
+          <w:highlight w:val="white"/>
+        </w:rPr>
+        <w:t xml:space="preserve">        </w:t>
+      </w:r>
+      <w:r>
+        <w:rPr>
+          <w:rFonts w:ascii="Consolas" w:hAnsi="Consolas" w:cs="Consolas"/>
+          <w:color w:val="0000FF"/>
+          <w:sz w:val="19"/>
+          <w:szCs w:val="19"/>
+          <w:highlight w:val="white"/>
+        </w:rPr>
+        <w:t>public</w:t>
+      </w:r>
+      <w:r>
+        <w:rPr>
+          <w:rFonts w:ascii="Consolas" w:hAnsi="Consolas" w:cs="Consolas"/>
+          <w:color w:val="000000"/>
+          <w:sz w:val="19"/>
+          <w:szCs w:val="19"/>
+          <w:highlight w:val="white"/>
+        </w:rPr>
+        <w:t xml:space="preserve"> List&lt;City&gt; </w:t>
+      </w:r>
+      <w:proofErr w:type="spellStart"/>
+      <w:proofErr w:type="gramStart"/>
+      <w:r>
+        <w:rPr>
+          <w:rFonts w:ascii="Consolas" w:hAnsi="Consolas" w:cs="Consolas"/>
+          <w:color w:val="000000"/>
+          <w:sz w:val="19"/>
+          <w:szCs w:val="19"/>
+          <w:highlight w:val="white"/>
+        </w:rPr>
+        <w:t>GetCities</w:t>
+      </w:r>
+      <w:proofErr w:type="spellEnd"/>
+      <w:r>
+        <w:rPr>
+          <w:rFonts w:ascii="Consolas" w:hAnsi="Consolas" w:cs="Consolas"/>
+          <w:color w:val="000000"/>
+          <w:sz w:val="19"/>
+          <w:szCs w:val="19"/>
+          <w:highlight w:val="white"/>
+        </w:rPr>
+        <w:t>(</w:t>
+      </w:r>
+      <w:proofErr w:type="gramEnd"/>
+      <w:r>
+        <w:rPr>
+          <w:rFonts w:ascii="Consolas" w:hAnsi="Consolas" w:cs="Consolas"/>
+          <w:color w:val="000000"/>
+          <w:sz w:val="19"/>
+          <w:szCs w:val="19"/>
+          <w:highlight w:val="white"/>
+        </w:rPr>
+        <w:t>)</w:t>
+      </w:r>
+    </w:p>
+    <w:p>
+      <w:pPr>
+        <w:autoSpaceDE w:val="0"/>
+        <w:autoSpaceDN w:val="0"/>
+        <w:adjustRightInd w:val="0"/>
+        <w:spacing w:after="0" w:line="240" w:lineRule="auto"/>
+        <w:rPr>
+          <w:rFonts w:ascii="Consolas" w:hAnsi="Consolas" w:cs="Consolas"/>
+          <w:color w:val="000000"/>
+          <w:sz w:val="19"/>
+          <w:szCs w:val="19"/>
+          <w:highlight w:val="white"/>
+        </w:rPr>
+      </w:pPr>
+      <w:r>
+        <w:rPr>
+          <w:rFonts w:ascii="Consolas" w:hAnsi="Consolas" w:cs="Consolas"/>
+          <w:color w:val="000000"/>
+          <w:sz w:val="19"/>
+          <w:szCs w:val="19"/>
+          <w:highlight w:val="white"/>
+        </w:rPr>
+        <w:t xml:space="preserve">        {</w:t>
+      </w:r>
+    </w:p>
+    <w:p>
+      <w:pPr>
+        <w:autoSpaceDE w:val="0"/>
+        <w:autoSpaceDN w:val="0"/>
+        <w:adjustRightInd w:val="0"/>
+        <w:spacing w:after="0" w:line="240" w:lineRule="auto"/>
+        <w:rPr>
+          <w:rFonts w:ascii="Consolas" w:hAnsi="Consolas" w:cs="Consolas"/>
+          <w:color w:val="000000"/>
+          <w:sz w:val="19"/>
+          <w:szCs w:val="19"/>
+          <w:highlight w:val="white"/>
+        </w:rPr>
+      </w:pPr>
+      <w:r>
+        <w:rPr>
+          <w:rFonts w:ascii="Consolas" w:hAnsi="Consolas" w:cs="Consolas"/>
+          <w:color w:val="000000"/>
+          <w:sz w:val="19"/>
+          <w:szCs w:val="19"/>
+          <w:highlight w:val="white"/>
+        </w:rPr>
+        <w:t xml:space="preserve">            </w:t>
+      </w:r>
+      <w:r>
+        <w:rPr>
+          <w:rFonts w:ascii="Consolas" w:hAnsi="Consolas" w:cs="Consolas"/>
+          <w:color w:val="0000FF"/>
+          <w:sz w:val="19"/>
+          <w:szCs w:val="19"/>
+          <w:highlight w:val="white"/>
+        </w:rPr>
+        <w:t>var</w:t>
+      </w:r>
+      <w:r>
+        <w:rPr>
+          <w:rFonts w:ascii="Consolas" w:hAnsi="Consolas" w:cs="Consolas"/>
+          <w:color w:val="000000"/>
+          <w:sz w:val="19"/>
+          <w:szCs w:val="19"/>
+          <w:highlight w:val="white"/>
+        </w:rPr>
+        <w:t xml:space="preserve"> </w:t>
+      </w:r>
+      <w:proofErr w:type="spellStart"/>
+      <w:r>
+        <w:rPr>
+          <w:rFonts w:ascii="Consolas" w:hAnsi="Consolas" w:cs="Consolas"/>
+          <w:color w:val="000000"/>
+          <w:sz w:val="19"/>
+          <w:szCs w:val="19"/>
+          <w:highlight w:val="white"/>
+        </w:rPr>
+        <w:t>lstCity</w:t>
+      </w:r>
+      <w:proofErr w:type="spellEnd"/>
+      <w:r>
+        <w:rPr>
+          <w:rFonts w:ascii="Consolas" w:hAnsi="Consolas" w:cs="Consolas"/>
+          <w:color w:val="000000"/>
+          <w:sz w:val="19"/>
+          <w:szCs w:val="19"/>
+          <w:highlight w:val="white"/>
+        </w:rPr>
+        <w:t xml:space="preserve"> = </w:t>
+      </w:r>
+      <w:r>
+        <w:rPr>
+          <w:rFonts w:ascii="Consolas" w:hAnsi="Consolas" w:cs="Consolas"/>
+          <w:color w:val="008000"/>
+          <w:sz w:val="19"/>
+          <w:szCs w:val="19"/>
+          <w:highlight w:val="white"/>
+        </w:rPr>
+        <w:t xml:space="preserve">// </w:t>
+      </w:r>
+      <w:r>
+        <w:rPr>
+          <w:rFonts w:ascii="Consolas" w:hAnsi="Consolas" w:cs="Consolas"/>
+          <w:b/>
+          <w:bCs/>
+          <w:color w:val="008DD9"/>
+          <w:sz w:val="19"/>
+          <w:szCs w:val="19"/>
+          <w:highlight w:val="white"/>
+        </w:rPr>
+        <w:t xml:space="preserve">TODO </w:t>
+      </w:r>
+      <w:r>
+        <w:rPr>
+          <w:rFonts w:ascii="Consolas" w:hAnsi="Consolas" w:cs="Consolas"/>
+          <w:b/>
+          <w:bCs/>
+          <w:color w:val="008DD9"/>
+          <w:sz w:val="19"/>
+          <w:szCs w:val="19"/>
+          <w:highlight w:val="white"/>
+        </w:rPr>
+        <w:t>6</w:t>
+      </w:r>
+      <w:r>
+        <w:rPr>
+          <w:rFonts w:ascii="Consolas" w:hAnsi="Consolas" w:cs="Consolas"/>
+          <w:b/>
+          <w:bCs/>
+          <w:color w:val="008DD9"/>
+          <w:sz w:val="19"/>
+          <w:szCs w:val="19"/>
+          <w:highlight w:val="white"/>
+        </w:rPr>
+        <w:t>: GET ALL CITIES FROM DATABASE</w:t>
+      </w:r>
+    </w:p>
+    <w:p>
+      <w:pPr>
+        <w:autoSpaceDE w:val="0"/>
+        <w:autoSpaceDN w:val="0"/>
+        <w:adjustRightInd w:val="0"/>
+        <w:spacing w:after="0" w:line="240" w:lineRule="auto"/>
+        <w:rPr>
+          <w:rFonts w:ascii="Consolas" w:hAnsi="Consolas" w:cs="Consolas"/>
+          <w:color w:val="000000"/>
+          <w:sz w:val="19"/>
+          <w:szCs w:val="19"/>
+          <w:highlight w:val="white"/>
+        </w:rPr>
+      </w:pPr>
+      <w:r>
+        <w:rPr>
+          <w:rFonts w:ascii="Consolas" w:hAnsi="Consolas" w:cs="Consolas"/>
+          <w:color w:val="000000"/>
+          <w:sz w:val="19"/>
+          <w:szCs w:val="19"/>
+          <w:highlight w:val="white"/>
+        </w:rPr>
+        <w:t xml:space="preserve">            </w:t>
+      </w:r>
+      <w:r>
+        <w:rPr>
+          <w:rFonts w:ascii="Consolas" w:hAnsi="Consolas" w:cs="Consolas"/>
+          <w:color w:val="0000FF"/>
+          <w:sz w:val="19"/>
+          <w:szCs w:val="19"/>
+          <w:highlight w:val="white"/>
+        </w:rPr>
+        <w:t>return</w:t>
+      </w:r>
+      <w:r>
+        <w:rPr>
+          <w:rFonts w:ascii="Consolas" w:hAnsi="Consolas" w:cs="Consolas"/>
+          <w:color w:val="000000"/>
+          <w:sz w:val="19"/>
+          <w:szCs w:val="19"/>
+          <w:highlight w:val="white"/>
+        </w:rPr>
+        <w:t xml:space="preserve"> </w:t>
+      </w:r>
+      <w:proofErr w:type="spellStart"/>
+      <w:r>
+        <w:rPr>
+          <w:rFonts w:ascii="Consolas" w:hAnsi="Consolas" w:cs="Consolas"/>
+          <w:color w:val="000000"/>
+          <w:sz w:val="19"/>
+          <w:szCs w:val="19"/>
+          <w:highlight w:val="white"/>
+        </w:rPr>
+        <w:t>lstCity</w:t>
+      </w:r>
+      <w:proofErr w:type="spellEnd"/>
+      <w:r>
+        <w:rPr>
+          <w:rFonts w:ascii="Consolas" w:hAnsi="Consolas" w:cs="Consolas"/>
+          <w:color w:val="000000"/>
+          <w:sz w:val="19"/>
+          <w:szCs w:val="19"/>
+          <w:highlight w:val="white"/>
+        </w:rPr>
+        <w:t>;</w:t>
+      </w:r>
+    </w:p>
+    <w:p>
+      <w:pPr>
+        <w:pStyle w:val="ListParagraph"/>
+        <w:rPr>
+          <w:rFonts w:cs="Arial"/>
+          <w:b/>
+          <w:sz w:val="20"/>
+          <w:szCs w:val="20"/>
+        </w:rPr>
+      </w:pPr>
+      <w:r>
+        <w:rPr>
+          <w:rFonts w:ascii="Consolas" w:hAnsi="Consolas" w:cs="Consolas"/>
+          <w:color w:val="000000"/>
+          <w:sz w:val="19"/>
+          <w:szCs w:val="19"/>
+          <w:highlight w:val="white"/>
+        </w:rPr>
+        <w:t xml:space="preserve"> }</w:t>
+      </w:r>
+    </w:p>
+    <w:p>
+      <w:pPr>
+        <w:pStyle w:val="ListParagraph"/>
+        <w:rPr>
+          <w:rFonts w:cs="Arial"/>
+          <w:b/>
+          <w:sz w:val="20"/>
+          <w:szCs w:val="20"/>
+        </w:rPr>
+      </w:pPr>
+    </w:p>
+    <w:p>
+      <w:pPr>
+        <w:pStyle w:val="ListParagraph"/>
         <w:numPr>
           <w:ilvl w:val="0"/>
           <w:numId w:val="1"/>
@@ -3046,6 +6089,7 @@
           <w:sz w:val="20"/>
           <w:szCs w:val="20"/>
         </w:rPr>
+        <w:lastRenderedPageBreak/>
         <w:drawing>
           <wp:inline distT="0" distB="0" distL="0" distR="0" wp14:anchorId="5A35AB9F" wp14:editId="0DF37CBA">
             <wp:extent cx="3828197" cy="2654789"/>
@@ -3111,7 +6155,6 @@
           <w:sz w:val="20"/>
           <w:szCs w:val="20"/>
         </w:rPr>
-        <w:lastRenderedPageBreak/>
         <w:t>This will create our Web API </w:t>
       </w:r>
       <w:proofErr w:type="spellStart"/>
@@ -5491,6 +8534,7 @@
           <w:sz w:val="20"/>
           <w:szCs w:val="20"/>
         </w:rPr>
+        <w:lastRenderedPageBreak/>
         <w:t>        {</w:t>
       </w:r>
     </w:p>
@@ -6241,7 +9285,6 @@
           <w:sz w:val="20"/>
           <w:szCs w:val="20"/>
         </w:rPr>
-        <w:lastRenderedPageBreak/>
         <w:t>A </w:t>
       </w:r>
       <w:proofErr w:type="spellStart"/>
@@ -6476,27 +9519,7 @@
           <w:sz w:val="20"/>
           <w:szCs w:val="20"/>
         </w:rPr>
-        <w:t xml:space="preserve">" from the templates </w:t>
-      </w:r>
-      <w:proofErr w:type="gramStart"/>
-      <w:r>
-        <w:rPr>
-          <w:rFonts w:eastAsia="Times New Roman" w:cs="Arial"/>
-          <w:color w:val="222635"/>
-          <w:sz w:val="20"/>
-          <w:szCs w:val="20"/>
-        </w:rPr>
-        <w:t>panel, and</w:t>
-      </w:r>
-      <w:proofErr w:type="gramEnd"/>
-      <w:r>
-        <w:rPr>
-          <w:rFonts w:eastAsia="Times New Roman" w:cs="Arial"/>
-          <w:color w:val="222635"/>
-          <w:sz w:val="20"/>
-          <w:szCs w:val="20"/>
-        </w:rPr>
-        <w:t xml:space="preserve"> set the name as </w:t>
+        <w:t>" from the templates panel and set the name as </w:t>
       </w:r>
       <w:proofErr w:type="spellStart"/>
       <w:r>
@@ -6849,6 +9872,19 @@
     </w:p>
     <w:p>
       <w:pPr>
+        <w:pStyle w:val="ListParagraph"/>
+        <w:shd w:val="clear" w:color="auto" w:fill="FFFFFF"/>
+        <w:spacing w:before="75" w:after="225" w:line="240" w:lineRule="auto"/>
+        <w:rPr>
+          <w:rFonts w:eastAsia="Times New Roman" w:cs="Arial"/>
+          <w:color w:val="222635"/>
+          <w:sz w:val="20"/>
+          <w:szCs w:val="20"/>
+        </w:rPr>
+      </w:pPr>
+    </w:p>
+    <w:p>
+      <w:pPr>
         <w:pStyle w:val="HTMLPreformatted"/>
         <w:shd w:val="clear" w:color="auto" w:fill="FFFFFF"/>
         <w:ind w:left="720"/>
@@ -6863,6 +9899,7 @@
           <w:rFonts w:ascii="Consolas" w:hAnsi="Consolas"/>
           <w:color w:val="0000FF"/>
         </w:rPr>
+        <w:lastRenderedPageBreak/>
         <w:t>import</w:t>
       </w:r>
       <w:r>
@@ -7638,7 +10675,6 @@
           <w:rFonts w:ascii="Consolas" w:hAnsi="Consolas"/>
           <w:color w:val="000000"/>
         </w:rPr>
-        <w:lastRenderedPageBreak/>
         <w:t>       </w:t>
       </w:r>
       <w:proofErr w:type="gramStart"/>
@@ -9341,6 +12377,7 @@
           <w:rFonts w:ascii="Consolas" w:hAnsi="Consolas"/>
           <w:color w:val="000000"/>
         </w:rPr>
+        <w:lastRenderedPageBreak/>
         <w:t>                            </w:t>
       </w:r>
       <w:r>
@@ -10194,7 +13231,6 @@
           <w:rFonts w:ascii="Consolas" w:hAnsi="Consolas"/>
           <w:color w:val="555555"/>
         </w:rPr>
-        <w:lastRenderedPageBreak/>
         <w:t>                       </w:t>
       </w:r>
       <w:r>
@@ -12110,6 +15146,7 @@
           <w:sz w:val="20"/>
           <w:szCs w:val="20"/>
         </w:rPr>
+        <w:lastRenderedPageBreak/>
         <w:t>Let's understand this code. At the top, we have defined an interface, </w:t>
       </w:r>
       <w:proofErr w:type="spellStart"/>
@@ -12694,17 +15731,7 @@
           <w:sz w:val="20"/>
           <w:szCs w:val="20"/>
         </w:rPr>
-        <w:t xml:space="preserve"> method which will </w:t>
-      </w:r>
-      <w:r>
-        <w:rPr>
-          <w:rFonts w:eastAsia="Times New Roman" w:cs="Arial"/>
-          <w:color w:val="222635"/>
-          <w:sz w:val="20"/>
-          <w:szCs w:val="20"/>
-        </w:rPr>
-        <w:lastRenderedPageBreak/>
-        <w:t xml:space="preserve">return an HTML table to display all the </w:t>
+        <w:t xml:space="preserve"> method which will return an HTML table to display all the </w:t>
       </w:r>
       <w:r>
         <w:rPr>
@@ -13282,6 +16309,219 @@
         </w:rPr>
         <w:t>": false</w:t>
       </w:r>
+    </w:p>
+    <w:p>
+      <w:pPr>
+        <w:pStyle w:val="ListParagraph"/>
+        <w:numPr>
+          <w:ilvl w:val="0"/>
+          <w:numId w:val="1"/>
+        </w:numPr>
+        <w:shd w:val="clear" w:color="auto" w:fill="FFFFFF"/>
+        <w:spacing w:before="300" w:after="75" w:line="240" w:lineRule="auto"/>
+        <w:outlineLvl w:val="2"/>
+        <w:rPr>
+          <w:rFonts w:cs="Arial"/>
+          <w:color w:val="000000"/>
+        </w:rPr>
+      </w:pPr>
+      <w:r>
+        <w:rPr>
+          <w:rFonts w:ascii="Helvetica" w:eastAsia="Times New Roman" w:hAnsi="Helvetica" w:cs="Times New Roman"/>
+          <w:b/>
+          <w:bCs/>
+          <w:color w:val="222635"/>
+          <w:sz w:val="20"/>
+          <w:szCs w:val="20"/>
+        </w:rPr>
+        <w:t xml:space="preserve">Defining Route and a Navigation Menu </w:t>
+      </w:r>
+    </w:p>
+    <w:p>
+      <w:pPr>
+        <w:pStyle w:val="ListParagraph"/>
+        <w:shd w:val="clear" w:color="auto" w:fill="FFFFFF"/>
+        <w:spacing w:before="300" w:after="75" w:line="240" w:lineRule="auto"/>
+        <w:outlineLvl w:val="2"/>
+        <w:rPr>
+          <w:rFonts w:cs="Arial"/>
+          <w:color w:val="000000"/>
+        </w:rPr>
+      </w:pPr>
+      <w:r>
+        <w:rPr>
+          <w:rFonts w:cs="Arial"/>
+          <w:color w:val="000000"/>
+        </w:rPr>
+        <w:t>Open the </w:t>
+      </w:r>
+      <w:proofErr w:type="spellStart"/>
+      <w:r>
+        <w:rPr>
+          <w:rFonts w:cs="Arial"/>
+          <w:i/>
+          <w:iCs/>
+          <w:color w:val="000000"/>
+        </w:rPr>
+        <w:t>ClientApp</w:t>
+      </w:r>
+      <w:proofErr w:type="spellEnd"/>
+      <w:r>
+        <w:rPr>
+          <w:rFonts w:cs="Arial"/>
+          <w:i/>
+          <w:iCs/>
+          <w:color w:val="000000"/>
+        </w:rPr>
+        <w:t>/</w:t>
+      </w:r>
+      <w:proofErr w:type="spellStart"/>
+      <w:r>
+        <w:rPr>
+          <w:rFonts w:cs="Arial"/>
+          <w:i/>
+          <w:iCs/>
+          <w:color w:val="000000"/>
+        </w:rPr>
+        <w:t>routes.tsx</w:t>
+      </w:r>
+      <w:proofErr w:type="spellEnd"/>
+      <w:r>
+        <w:rPr>
+          <w:rFonts w:cs="Arial"/>
+          <w:i/>
+          <w:iCs/>
+          <w:color w:val="000000"/>
+        </w:rPr>
+        <w:t> </w:t>
+      </w:r>
+      <w:r>
+        <w:rPr>
+          <w:rFonts w:cs="Arial"/>
+          <w:color w:val="000000"/>
+        </w:rPr>
+        <w:t xml:space="preserve">file and </w:t>
+      </w:r>
+      <w:r>
+        <w:rPr>
+          <w:rFonts w:cs="Arial"/>
+          <w:color w:val="000000"/>
+        </w:rPr>
+        <w:t>add missing imports and routes for components.</w:t>
+      </w:r>
+    </w:p>
+    <w:p>
+      <w:pPr>
+        <w:pStyle w:val="ListParagraph"/>
+        <w:shd w:val="clear" w:color="auto" w:fill="FFFFFF"/>
+        <w:spacing w:before="300" w:after="75" w:line="240" w:lineRule="auto"/>
+        <w:outlineLvl w:val="2"/>
+        <w:rPr>
+          <w:rFonts w:cs="Arial"/>
+          <w:color w:val="000000"/>
+        </w:rPr>
+      </w:pPr>
+    </w:p>
+    <w:p>
+      <w:pPr>
+        <w:pStyle w:val="ListParagraph"/>
+        <w:shd w:val="clear" w:color="auto" w:fill="FFFFFF"/>
+        <w:spacing w:before="300" w:after="75" w:line="240" w:lineRule="auto"/>
+        <w:outlineLvl w:val="2"/>
+        <w:rPr>
+          <w:rFonts w:cs="Arial"/>
+          <w:color w:val="000000"/>
+        </w:rPr>
+      </w:pPr>
+      <w:r>
+        <w:rPr>
+          <w:rFonts w:cs="Arial"/>
+          <w:color w:val="000000"/>
+        </w:rPr>
+        <w:t xml:space="preserve">We need to </w:t>
+      </w:r>
+      <w:r>
+        <w:rPr>
+          <w:rFonts w:cs="Arial"/>
+          <w:color w:val="000000"/>
+        </w:rPr>
+        <w:t>define the navigation menu for our application. Open the </w:t>
+      </w:r>
+      <w:proofErr w:type="spellStart"/>
+      <w:r>
+        <w:rPr>
+          <w:rFonts w:cs="Arial"/>
+          <w:i/>
+          <w:iCs/>
+          <w:color w:val="000000"/>
+        </w:rPr>
+        <w:t>ClientApp</w:t>
+      </w:r>
+      <w:proofErr w:type="spellEnd"/>
+      <w:r>
+        <w:rPr>
+          <w:rFonts w:cs="Arial"/>
+          <w:i/>
+          <w:iCs/>
+          <w:color w:val="000000"/>
+        </w:rPr>
+        <w:t>/components/</w:t>
+      </w:r>
+      <w:proofErr w:type="spellStart"/>
+      <w:r>
+        <w:rPr>
+          <w:rFonts w:cs="Arial"/>
+          <w:i/>
+          <w:iCs/>
+          <w:color w:val="000000"/>
+        </w:rPr>
+        <w:t>NavMenu.tsx</w:t>
+      </w:r>
+      <w:proofErr w:type="spellEnd"/>
+      <w:r>
+        <w:rPr>
+          <w:rFonts w:cs="Arial"/>
+          <w:color w:val="000000"/>
+        </w:rPr>
+        <w:t xml:space="preserve"> file and </w:t>
+      </w:r>
+      <w:r>
+        <w:rPr>
+          <w:rFonts w:cs="Arial"/>
+          <w:color w:val="000000"/>
+        </w:rPr>
+        <w:t xml:space="preserve">add navigation to </w:t>
+      </w:r>
+      <w:proofErr w:type="spellStart"/>
+      <w:r>
+        <w:rPr>
+          <w:rFonts w:cs="Arial"/>
+          <w:i/>
+          <w:color w:val="000000"/>
+        </w:rPr>
+        <w:t>FetchPatients</w:t>
+      </w:r>
+      <w:proofErr w:type="spellEnd"/>
+      <w:r>
+        <w:rPr>
+          <w:rFonts w:cs="Arial"/>
+          <w:color w:val="000000"/>
+        </w:rPr>
+        <w:t xml:space="preserve"> component.</w:t>
+      </w:r>
+    </w:p>
+    <w:p>
+      <w:pPr>
+        <w:pStyle w:val="ListParagraph"/>
+        <w:shd w:val="clear" w:color="auto" w:fill="FFFFFF"/>
+        <w:spacing w:before="75" w:after="225" w:line="240" w:lineRule="auto"/>
+        <w:rPr>
+          <w:rFonts w:ascii="Courier New" w:eastAsia="Times New Roman" w:hAnsi="Courier New" w:cs="Courier New"/>
+          <w:color w:val="222635"/>
+          <w:sz w:val="20"/>
+          <w:szCs w:val="20"/>
+        </w:rPr>
+      </w:pPr>
     </w:p>
     <w:p>
       <w:pPr>
@@ -13840,6 +17080,7 @@
           <w:sz w:val="20"/>
           <w:szCs w:val="20"/>
         </w:rPr>
+        <w:lastRenderedPageBreak/>
         <w:t>import</w:t>
       </w:r>
       <w:r>
@@ -15417,7 +18658,6 @@
           <w:sz w:val="20"/>
           <w:szCs w:val="20"/>
         </w:rPr>
-        <w:lastRenderedPageBreak/>
         <w:t>        </w:t>
       </w:r>
       <w:r>
@@ -17019,6 +20259,7 @@
           <w:sz w:val="20"/>
           <w:szCs w:val="20"/>
         </w:rPr>
+        <w:lastRenderedPageBreak/>
         <w:t>                    method: </w:t>
       </w:r>
       <w:r>
@@ -18940,7 +22181,6 @@
           <w:sz w:val="20"/>
           <w:szCs w:val="20"/>
         </w:rPr>
-        <w:lastRenderedPageBreak/>
         <w:t>                        </w:t>
       </w:r>
       <w:r>
@@ -21363,6 +24603,7 @@
           <w:sz w:val="20"/>
           <w:szCs w:val="20"/>
         </w:rPr>
+        <w:lastRenderedPageBreak/>
         <w:t>                    </w:t>
       </w:r>
       <w:r>
@@ -23605,7 +26846,6 @@
           <w:sz w:val="20"/>
           <w:szCs w:val="20"/>
         </w:rPr>
-        <w:lastRenderedPageBreak/>
         <w:t>        );</w:t>
       </w:r>
     </w:p>
@@ -23877,101 +27117,8 @@
           <w:color w:val="000000"/>
         </w:rPr>
       </w:pPr>
-      <w:r>
-        <w:rPr>
-          <w:rFonts w:cs="Arial"/>
-          <w:color w:val="000000"/>
-        </w:rPr>
-        <w:t>The last thing remaining is to define the navigation menu for our application. Open the </w:t>
-      </w:r>
-      <w:proofErr w:type="spellStart"/>
-      <w:r>
-        <w:rPr>
-          <w:rFonts w:cs="Arial"/>
-          <w:i/>
-          <w:iCs/>
-          <w:color w:val="000000"/>
-        </w:rPr>
-        <w:t>ClientApp</w:t>
-      </w:r>
-      <w:proofErr w:type="spellEnd"/>
-      <w:r>
-        <w:rPr>
-          <w:rFonts w:cs="Arial"/>
-          <w:i/>
-          <w:iCs/>
-          <w:color w:val="000000"/>
-        </w:rPr>
-        <w:t>/components/</w:t>
-      </w:r>
-      <w:proofErr w:type="spellStart"/>
-      <w:r>
-        <w:rPr>
-          <w:rFonts w:cs="Arial"/>
-          <w:i/>
-          <w:iCs/>
-          <w:color w:val="000000"/>
-        </w:rPr>
-        <w:t>NavMenu.tsx</w:t>
-      </w:r>
-      <w:proofErr w:type="spellEnd"/>
-      <w:r>
-        <w:rPr>
-          <w:rFonts w:cs="Arial"/>
-          <w:color w:val="000000"/>
-        </w:rPr>
-        <w:t xml:space="preserve"> file and </w:t>
-      </w:r>
-      <w:r>
-        <w:rPr>
-          <w:rFonts w:cs="Arial"/>
-          <w:color w:val="000000"/>
-        </w:rPr>
-        <w:t xml:space="preserve">add navigation to </w:t>
-      </w:r>
-      <w:proofErr w:type="spellStart"/>
-      <w:r>
-        <w:rPr>
-          <w:rFonts w:cs="Arial"/>
-          <w:i/>
-          <w:color w:val="000000"/>
-        </w:rPr>
-        <w:t>FetchPatients</w:t>
-      </w:r>
-      <w:proofErr w:type="spellEnd"/>
-      <w:r>
-        <w:rPr>
-          <w:rFonts w:cs="Arial"/>
-          <w:color w:val="000000"/>
-        </w:rPr>
-        <w:t xml:space="preserve"> component.</w:t>
-      </w:r>
-    </w:p>
-    <w:p>
-      <w:pPr>
-        <w:pStyle w:val="ListParagraph"/>
-        <w:shd w:val="clear" w:color="auto" w:fill="FFFFFF"/>
-        <w:spacing w:before="300" w:after="75" w:line="240" w:lineRule="auto"/>
-        <w:outlineLvl w:val="2"/>
-        <w:rPr>
-          <w:rFonts w:cs="Arial"/>
-          <w:color w:val="000000"/>
-        </w:rPr>
-      </w:pPr>
       <w:bookmarkStart w:id="1" w:name="_GoBack"/>
       <w:bookmarkEnd w:id="1"/>
-    </w:p>
-    <w:p>
-      <w:pPr>
-        <w:pStyle w:val="ListParagraph"/>
-        <w:shd w:val="clear" w:color="auto" w:fill="FFFFFF"/>
-        <w:spacing w:before="300" w:after="75" w:line="240" w:lineRule="auto"/>
-        <w:outlineLvl w:val="2"/>
-        <w:rPr>
-          <w:rFonts w:cs="Arial"/>
-          <w:color w:val="000000"/>
-        </w:rPr>
-      </w:pPr>
       <w:r>
         <w:rPr>
           <w:rFonts w:cs="Arial"/>
@@ -25014,6 +28161,7 @@
   <w:style w:type="character" w:default="1" w:styleId="DefaultParagraphFont">
     <w:name w:val="Default Paragraph Font"/>
     <w:uiPriority w:val="1"/>
+    <w:semiHidden/>
     <w:unhideWhenUsed/>
   </w:style>
   <w:style w:type="table" w:default="1" w:styleId="TableNormal">

</xml_diff>